<commit_message>
Já comecei a atualizar o relatório
</commit_message>
<xml_diff>
--- a/Semântica.docx
+++ b/Semântica.docx
@@ -5,7 +5,6 @@
     <w:p>
       <w:pPr>
         <w:pStyle w:val="Ttulo1"/>
-        <w:jc w:val="center"/>
       </w:pPr>
       <w:r>
         <w:t>SEMÂNTICA</w:t>
@@ -18,6 +17,17 @@
       </w:pPr>
       <w:r>
         <w:t>PROMOÇÃO</w:t>
+      </w:r>
+      <w:r>
+        <w:t xml:space="preserve"> (</w:t>
+      </w:r>
+      <w:proofErr w:type="spellStart"/>
+      <w:r>
+        <w:t>Promocao</w:t>
+      </w:r>
+      <w:proofErr w:type="spellEnd"/>
+      <w:r>
+        <w:t>)</w:t>
       </w:r>
     </w:p>
     <w:p/>
@@ -1325,8 +1335,6 @@
               </w:rPr>
               <w:t>inserir()</w:t>
             </w:r>
-            <w:bookmarkStart w:id="0" w:name="_GoBack"/>
-            <w:bookmarkEnd w:id="0"/>
           </w:p>
           <w:p>
             <w:pPr>
@@ -1617,6 +1625,141 @@
           </w:p>
         </w:tc>
       </w:tr>
+    </w:tbl>
+    <w:p/>
+    <w:p/>
+    <w:p>
+      <w:pPr>
+        <w:pStyle w:val="Ttulo2"/>
+      </w:pPr>
+      <w:r>
+        <w:t>HISTÓRICO DE PROMOÇÕES</w:t>
+      </w:r>
+      <w:r>
+        <w:t xml:space="preserve"> (</w:t>
+      </w:r>
+      <w:proofErr w:type="spellStart"/>
+      <w:r>
+        <w:t>HistoricoPromocoes</w:t>
+      </w:r>
+      <w:proofErr w:type="spellEnd"/>
+      <w:r>
+        <w:t>)</w:t>
+      </w:r>
+    </w:p>
+    <w:p/>
+    <w:p>
+      <w:pPr>
+        <w:pStyle w:val="Ttulo3"/>
+      </w:pPr>
+      <w:r>
+        <w:t>Dicionário de dados</w:t>
+      </w:r>
+    </w:p>
+    <w:tbl>
+      <w:tblPr>
+        <w:tblStyle w:val="TabeladeGrade4-nfase1"/>
+        <w:tblW w:w="0" w:type="auto"/>
+        <w:tblLayout w:type="fixed"/>
+        <w:tblLook w:val="04A0" w:firstRow="1" w:lastRow="0" w:firstColumn="1" w:lastColumn="0" w:noHBand="0" w:noVBand="1"/>
+      </w:tblPr>
+      <w:tblGrid>
+        <w:gridCol w:w="2246"/>
+        <w:gridCol w:w="1435"/>
+        <w:gridCol w:w="1701"/>
+        <w:gridCol w:w="884"/>
+        <w:gridCol w:w="1088"/>
+        <w:gridCol w:w="1140"/>
+      </w:tblGrid>
+      <w:tr>
+        <w:trPr>
+          <w:cnfStyle w:val="100000000000" w:firstRow="1" w:lastRow="0" w:firstColumn="0" w:lastColumn="0" w:oddVBand="0" w:evenVBand="0" w:oddHBand="0" w:evenHBand="0" w:firstRowFirstColumn="0" w:firstRowLastColumn="0" w:lastRowFirstColumn="0" w:lastRowLastColumn="0"/>
+        </w:trPr>
+        <w:tc>
+          <w:tcPr>
+            <w:cnfStyle w:val="001000000000" w:firstRow="0" w:lastRow="0" w:firstColumn="1" w:lastColumn="0" w:oddVBand="0" w:evenVBand="0" w:oddHBand="0" w:evenHBand="0" w:firstRowFirstColumn="0" w:firstRowLastColumn="0" w:lastRowFirstColumn="0" w:lastRowLastColumn="0"/>
+            <w:tcW w:w="2246" w:type="dxa"/>
+          </w:tcPr>
+          <w:p>
+            <w:pPr>
+              <w:jc w:val="center"/>
+            </w:pPr>
+            <w:r>
+              <w:t>Nome do campo</w:t>
+            </w:r>
+          </w:p>
+        </w:tc>
+        <w:tc>
+          <w:tcPr>
+            <w:tcW w:w="1435" w:type="dxa"/>
+          </w:tcPr>
+          <w:p>
+            <w:pPr>
+              <w:jc w:val="center"/>
+              <w:cnfStyle w:val="100000000000" w:firstRow="1" w:lastRow="0" w:firstColumn="0" w:lastColumn="0" w:oddVBand="0" w:evenVBand="0" w:oddHBand="0" w:evenHBand="0" w:firstRowFirstColumn="0" w:firstRowLastColumn="0" w:lastRowFirstColumn="0" w:lastRowLastColumn="0"/>
+            </w:pPr>
+            <w:r>
+              <w:t>Tipo de dados</w:t>
+            </w:r>
+          </w:p>
+        </w:tc>
+        <w:tc>
+          <w:tcPr>
+            <w:tcW w:w="1701" w:type="dxa"/>
+          </w:tcPr>
+          <w:p>
+            <w:pPr>
+              <w:jc w:val="center"/>
+              <w:cnfStyle w:val="100000000000" w:firstRow="1" w:lastRow="0" w:firstColumn="0" w:lastColumn="0" w:oddVBand="0" w:evenVBand="0" w:oddHBand="0" w:evenHBand="0" w:firstRowFirstColumn="0" w:firstRowLastColumn="0" w:lastRowFirstColumn="0" w:lastRowLastColumn="0"/>
+            </w:pPr>
+            <w:r>
+              <w:t>Descrição</w:t>
+            </w:r>
+          </w:p>
+        </w:tc>
+        <w:tc>
+          <w:tcPr>
+            <w:tcW w:w="884" w:type="dxa"/>
+          </w:tcPr>
+          <w:p>
+            <w:pPr>
+              <w:jc w:val="center"/>
+              <w:cnfStyle w:val="100000000000" w:firstRow="1" w:lastRow="0" w:firstColumn="0" w:lastColumn="0" w:oddVBand="0" w:evenVBand="0" w:oddHBand="0" w:evenHBand="0" w:firstRowFirstColumn="0" w:firstRowLastColumn="0" w:lastRowFirstColumn="0" w:lastRowLastColumn="0"/>
+            </w:pPr>
+            <w:r>
+              <w:t>Valores válidos</w:t>
+            </w:r>
+          </w:p>
+        </w:tc>
+        <w:tc>
+          <w:tcPr>
+            <w:tcW w:w="1088" w:type="dxa"/>
+          </w:tcPr>
+          <w:p>
+            <w:pPr>
+              <w:jc w:val="center"/>
+              <w:cnfStyle w:val="100000000000" w:firstRow="1" w:lastRow="0" w:firstColumn="0" w:lastColumn="0" w:oddVBand="0" w:evenVBand="0" w:oddHBand="0" w:evenHBand="0" w:firstRowFirstColumn="0" w:firstRowLastColumn="0" w:lastRowFirstColumn="0" w:lastRowLastColumn="0"/>
+            </w:pPr>
+            <w:r>
+              <w:t>Formato</w:t>
+            </w:r>
+          </w:p>
+        </w:tc>
+        <w:tc>
+          <w:tcPr>
+            <w:tcW w:w="1140" w:type="dxa"/>
+          </w:tcPr>
+          <w:p>
+            <w:pPr>
+              <w:jc w:val="center"/>
+              <w:cnfStyle w:val="100000000000" w:firstRow="1" w:lastRow="0" w:firstColumn="0" w:lastColumn="0" w:oddVBand="0" w:evenVBand="0" w:oddHBand="0" w:evenHBand="0" w:firstRowFirstColumn="0" w:firstRowLastColumn="0" w:lastRowFirstColumn="0" w:lastRowLastColumn="0"/>
+            </w:pPr>
+            <w:r>
+              <w:t>Restrições</w:t>
+            </w:r>
+          </w:p>
+        </w:tc>
+      </w:tr>
       <w:tr>
         <w:trPr>
           <w:cnfStyle w:val="000000100000" w:firstRow="0" w:lastRow="0" w:firstColumn="0" w:lastColumn="0" w:oddVBand="0" w:evenVBand="0" w:oddHBand="1" w:evenHBand="0" w:firstRowFirstColumn="0" w:firstRowLastColumn="0" w:lastRowFirstColumn="0" w:lastRowLastColumn="0"/>
@@ -1624,9 +1767,542 @@
         <w:tc>
           <w:tcPr>
             <w:cnfStyle w:val="001000000000" w:firstRow="0" w:lastRow="0" w:firstColumn="1" w:lastColumn="0" w:oddVBand="0" w:evenVBand="0" w:oddHBand="0" w:evenHBand="0" w:firstRowFirstColumn="0" w:firstRowLastColumn="0" w:lastRowFirstColumn="0" w:lastRowLastColumn="0"/>
+            <w:tcW w:w="2246" w:type="dxa"/>
+            <w:vAlign w:val="center"/>
+          </w:tcPr>
+          <w:p>
+            <w:proofErr w:type="spellStart"/>
+            <w:r>
+              <w:t>Id_Promocao</w:t>
+            </w:r>
+            <w:proofErr w:type="spellEnd"/>
+          </w:p>
+        </w:tc>
+        <w:tc>
+          <w:tcPr>
+            <w:tcW w:w="1435" w:type="dxa"/>
+            <w:vAlign w:val="center"/>
+          </w:tcPr>
+          <w:p>
+            <w:pPr>
+              <w:jc w:val="center"/>
+              <w:cnfStyle w:val="000000100000" w:firstRow="0" w:lastRow="0" w:firstColumn="0" w:lastColumn="0" w:oddVBand="0" w:evenVBand="0" w:oddHBand="1" w:evenHBand="0" w:firstRowFirstColumn="0" w:firstRowLastColumn="0" w:lastRowFirstColumn="0" w:lastRowLastColumn="0"/>
+              <w:rPr>
+                <w:sz w:val="20"/>
+              </w:rPr>
+            </w:pPr>
+            <w:proofErr w:type="spellStart"/>
+            <w:proofErr w:type="gramStart"/>
+            <w:r>
+              <w:rPr>
+                <w:sz w:val="20"/>
+              </w:rPr>
+              <w:t>int</w:t>
+            </w:r>
+            <w:proofErr w:type="spellEnd"/>
+            <w:proofErr w:type="gramEnd"/>
+          </w:p>
+        </w:tc>
+        <w:tc>
+          <w:tcPr>
+            <w:tcW w:w="1701" w:type="dxa"/>
+            <w:vAlign w:val="center"/>
+          </w:tcPr>
+          <w:p>
+            <w:pPr>
+              <w:cnfStyle w:val="000000100000" w:firstRow="0" w:lastRow="0" w:firstColumn="0" w:lastColumn="0" w:oddVBand="0" w:evenVBand="0" w:oddHBand="1" w:evenHBand="0" w:firstRowFirstColumn="0" w:firstRowLastColumn="0" w:lastRowFirstColumn="0" w:lastRowLastColumn="0"/>
+              <w:rPr>
+                <w:sz w:val="20"/>
+              </w:rPr>
+            </w:pPr>
+            <w:proofErr w:type="gramStart"/>
+            <w:r>
+              <w:rPr>
+                <w:sz w:val="20"/>
+              </w:rPr>
+              <w:t>(PK)</w:t>
+            </w:r>
+            <w:r>
+              <w:rPr>
+                <w:sz w:val="20"/>
+              </w:rPr>
+              <w:t>(FK</w:t>
+            </w:r>
+            <w:proofErr w:type="gramEnd"/>
+            <w:r>
+              <w:rPr>
+                <w:sz w:val="20"/>
+              </w:rPr>
+              <w:t>)</w:t>
+            </w:r>
+            <w:r>
+              <w:rPr>
+                <w:sz w:val="20"/>
+              </w:rPr>
+              <w:t xml:space="preserve"> Id da promoção</w:t>
+            </w:r>
+          </w:p>
+        </w:tc>
+        <w:tc>
+          <w:tcPr>
+            <w:tcW w:w="884" w:type="dxa"/>
+            <w:vAlign w:val="center"/>
+          </w:tcPr>
+          <w:p>
+            <w:pPr>
+              <w:jc w:val="center"/>
+              <w:cnfStyle w:val="000000100000" w:firstRow="0" w:lastRow="0" w:firstColumn="0" w:lastColumn="0" w:oddVBand="0" w:evenVBand="0" w:oddHBand="1" w:evenHBand="0" w:firstRowFirstColumn="0" w:firstRowLastColumn="0" w:lastRowFirstColumn="0" w:lastRowLastColumn="0"/>
+              <w:rPr>
+                <w:sz w:val="20"/>
+              </w:rPr>
+            </w:pPr>
+            <w:r>
+              <w:rPr>
+                <w:sz w:val="20"/>
+              </w:rPr>
+              <w:t>-</w:t>
+            </w:r>
+          </w:p>
+        </w:tc>
+        <w:tc>
+          <w:tcPr>
+            <w:tcW w:w="1088" w:type="dxa"/>
+            <w:vAlign w:val="center"/>
+          </w:tcPr>
+          <w:p>
+            <w:pPr>
+              <w:jc w:val="center"/>
+              <w:cnfStyle w:val="000000100000" w:firstRow="0" w:lastRow="0" w:firstColumn="0" w:lastColumn="0" w:oddVBand="0" w:evenVBand="0" w:oddHBand="1" w:evenHBand="0" w:firstRowFirstColumn="0" w:firstRowLastColumn="0" w:lastRowFirstColumn="0" w:lastRowLastColumn="0"/>
+              <w:rPr>
+                <w:sz w:val="20"/>
+              </w:rPr>
+            </w:pPr>
+            <w:r>
+              <w:rPr>
+                <w:sz w:val="20"/>
+              </w:rPr>
+              <w:t xml:space="preserve">10 </w:t>
+            </w:r>
+            <w:proofErr w:type="gramStart"/>
+            <w:r>
+              <w:rPr>
+                <w:sz w:val="20"/>
+              </w:rPr>
+              <w:t>caracteres</w:t>
+            </w:r>
+            <w:proofErr w:type="gramEnd"/>
+            <w:r>
+              <w:rPr>
+                <w:sz w:val="20"/>
+              </w:rPr>
+              <w:t xml:space="preserve"> (modo leitura)</w:t>
+            </w:r>
+          </w:p>
+        </w:tc>
+        <w:tc>
+          <w:tcPr>
+            <w:tcW w:w="1140" w:type="dxa"/>
+            <w:vAlign w:val="center"/>
+          </w:tcPr>
+          <w:p>
+            <w:pPr>
+              <w:cnfStyle w:val="000000100000" w:firstRow="0" w:lastRow="0" w:firstColumn="0" w:lastColumn="0" w:oddVBand="0" w:evenVBand="0" w:oddHBand="1" w:evenHBand="0" w:firstRowFirstColumn="0" w:firstRowLastColumn="0" w:lastRowFirstColumn="0" w:lastRowLastColumn="0"/>
+              <w:rPr>
+                <w:sz w:val="20"/>
+              </w:rPr>
+            </w:pPr>
+            <w:r>
+              <w:rPr>
+                <w:sz w:val="20"/>
+              </w:rPr>
+              <w:t>- Não nulo</w:t>
+            </w:r>
+          </w:p>
+          <w:p>
+            <w:pPr>
+              <w:cnfStyle w:val="000000100000" w:firstRow="0" w:lastRow="0" w:firstColumn="0" w:lastColumn="0" w:oddVBand="0" w:evenVBand="0" w:oddHBand="1" w:evenHBand="0" w:firstRowFirstColumn="0" w:firstRowLastColumn="0" w:lastRowFirstColumn="0" w:lastRowLastColumn="0"/>
+              <w:rPr>
+                <w:sz w:val="20"/>
+              </w:rPr>
+            </w:pPr>
+            <w:r>
+              <w:rPr>
+                <w:sz w:val="20"/>
+              </w:rPr>
+              <w:t>- Inteiros</w:t>
+            </w:r>
+          </w:p>
+          <w:p>
+            <w:pPr>
+              <w:cnfStyle w:val="000000100000" w:firstRow="0" w:lastRow="0" w:firstColumn="0" w:lastColumn="0" w:oddVBand="0" w:evenVBand="0" w:oddHBand="1" w:evenHBand="0" w:firstRowFirstColumn="0" w:firstRowLastColumn="0" w:lastRowFirstColumn="0" w:lastRowLastColumn="0"/>
+              <w:rPr>
+                <w:sz w:val="20"/>
+              </w:rPr>
+            </w:pPr>
+            <w:r>
+              <w:rPr>
+                <w:sz w:val="20"/>
+              </w:rPr>
+              <w:t>- Únicos</w:t>
+            </w:r>
+          </w:p>
+        </w:tc>
+      </w:tr>
+      <w:tr>
+        <w:tc>
+          <w:tcPr>
+            <w:cnfStyle w:val="001000000000" w:firstRow="0" w:lastRow="0" w:firstColumn="1" w:lastColumn="0" w:oddVBand="0" w:evenVBand="0" w:oddHBand="0" w:evenHBand="0" w:firstRowFirstColumn="0" w:firstRowLastColumn="0" w:lastRowFirstColumn="0" w:lastRowLastColumn="0"/>
+            <w:tcW w:w="2246" w:type="dxa"/>
+            <w:vAlign w:val="center"/>
+          </w:tcPr>
+          <w:p>
+            <w:proofErr w:type="spellStart"/>
+            <w:r>
+              <w:t>Id_EstadoPromocao</w:t>
+            </w:r>
+            <w:proofErr w:type="spellEnd"/>
+          </w:p>
+        </w:tc>
+        <w:tc>
+          <w:tcPr>
+            <w:tcW w:w="1435" w:type="dxa"/>
+            <w:vAlign w:val="center"/>
+          </w:tcPr>
+          <w:p>
+            <w:pPr>
+              <w:jc w:val="center"/>
+              <w:cnfStyle w:val="000000000000" w:firstRow="0" w:lastRow="0" w:firstColumn="0" w:lastColumn="0" w:oddVBand="0" w:evenVBand="0" w:oddHBand="0" w:evenHBand="0" w:firstRowFirstColumn="0" w:firstRowLastColumn="0" w:lastRowFirstColumn="0" w:lastRowLastColumn="0"/>
+              <w:rPr>
+                <w:sz w:val="20"/>
+              </w:rPr>
+            </w:pPr>
+            <w:proofErr w:type="spellStart"/>
+            <w:proofErr w:type="gramStart"/>
+            <w:r>
+              <w:rPr>
+                <w:sz w:val="20"/>
+              </w:rPr>
+              <w:t>int</w:t>
+            </w:r>
+            <w:proofErr w:type="spellEnd"/>
+            <w:proofErr w:type="gramEnd"/>
+          </w:p>
+        </w:tc>
+        <w:tc>
+          <w:tcPr>
+            <w:tcW w:w="1701" w:type="dxa"/>
+            <w:vAlign w:val="center"/>
+          </w:tcPr>
+          <w:p>
+            <w:pPr>
+              <w:cnfStyle w:val="000000000000" w:firstRow="0" w:lastRow="0" w:firstColumn="0" w:lastColumn="0" w:oddVBand="0" w:evenVBand="0" w:oddHBand="0" w:evenHBand="0" w:firstRowFirstColumn="0" w:firstRowLastColumn="0" w:lastRowFirstColumn="0" w:lastRowLastColumn="0"/>
+              <w:rPr>
+                <w:sz w:val="20"/>
+              </w:rPr>
+            </w:pPr>
+            <w:proofErr w:type="gramStart"/>
+            <w:r>
+              <w:rPr>
+                <w:sz w:val="20"/>
+              </w:rPr>
+              <w:t>(PK)</w:t>
+            </w:r>
+            <w:r>
+              <w:rPr>
+                <w:sz w:val="20"/>
+              </w:rPr>
+              <w:t>(FK</w:t>
+            </w:r>
+            <w:proofErr w:type="gramEnd"/>
+            <w:r>
+              <w:rPr>
+                <w:sz w:val="20"/>
+              </w:rPr>
+              <w:t>)</w:t>
+            </w:r>
+            <w:r>
+              <w:rPr>
+                <w:sz w:val="20"/>
+              </w:rPr>
+              <w:t xml:space="preserve"> </w:t>
+            </w:r>
+            <w:r>
+              <w:rPr>
+                <w:sz w:val="20"/>
+              </w:rPr>
+              <w:t>Id do estado da promoção</w:t>
+            </w:r>
+          </w:p>
+        </w:tc>
+        <w:tc>
+          <w:tcPr>
+            <w:tcW w:w="884" w:type="dxa"/>
+            <w:vAlign w:val="center"/>
+          </w:tcPr>
+          <w:p>
+            <w:pPr>
+              <w:jc w:val="center"/>
+              <w:cnfStyle w:val="000000000000" w:firstRow="0" w:lastRow="0" w:firstColumn="0" w:lastColumn="0" w:oddVBand="0" w:evenVBand="0" w:oddHBand="0" w:evenHBand="0" w:firstRowFirstColumn="0" w:firstRowLastColumn="0" w:lastRowFirstColumn="0" w:lastRowLastColumn="0"/>
+              <w:rPr>
+                <w:sz w:val="20"/>
+              </w:rPr>
+            </w:pPr>
+            <w:r>
+              <w:rPr>
+                <w:sz w:val="20"/>
+              </w:rPr>
+              <w:t>-</w:t>
+            </w:r>
+          </w:p>
+        </w:tc>
+        <w:tc>
+          <w:tcPr>
+            <w:tcW w:w="1088" w:type="dxa"/>
+            <w:vAlign w:val="center"/>
+          </w:tcPr>
+          <w:p>
+            <w:pPr>
+              <w:jc w:val="center"/>
+              <w:cnfStyle w:val="000000000000" w:firstRow="0" w:lastRow="0" w:firstColumn="0" w:lastColumn="0" w:oddVBand="0" w:evenVBand="0" w:oddHBand="0" w:evenHBand="0" w:firstRowFirstColumn="0" w:firstRowLastColumn="0" w:lastRowFirstColumn="0" w:lastRowLastColumn="0"/>
+              <w:rPr>
+                <w:sz w:val="20"/>
+              </w:rPr>
+            </w:pPr>
+            <w:r>
+              <w:rPr>
+                <w:sz w:val="20"/>
+              </w:rPr>
+              <w:t>2</w:t>
+            </w:r>
+            <w:r>
+              <w:rPr>
+                <w:sz w:val="20"/>
+              </w:rPr>
+              <w:t xml:space="preserve"> </w:t>
+            </w:r>
+            <w:proofErr w:type="gramStart"/>
+            <w:r>
+              <w:rPr>
+                <w:sz w:val="20"/>
+              </w:rPr>
+              <w:t>caracteres</w:t>
+            </w:r>
+            <w:proofErr w:type="gramEnd"/>
+            <w:r>
+              <w:rPr>
+                <w:sz w:val="20"/>
+              </w:rPr>
+              <w:t xml:space="preserve"> (modo leitura)</w:t>
+            </w:r>
+          </w:p>
+        </w:tc>
+        <w:tc>
+          <w:tcPr>
+            <w:tcW w:w="1140" w:type="dxa"/>
+            <w:vAlign w:val="center"/>
+          </w:tcPr>
+          <w:p>
+            <w:pPr>
+              <w:cnfStyle w:val="000000000000" w:firstRow="0" w:lastRow="0" w:firstColumn="0" w:lastColumn="0" w:oddVBand="0" w:evenVBand="0" w:oddHBand="0" w:evenHBand="0" w:firstRowFirstColumn="0" w:firstRowLastColumn="0" w:lastRowFirstColumn="0" w:lastRowLastColumn="0"/>
+              <w:rPr>
+                <w:sz w:val="20"/>
+              </w:rPr>
+            </w:pPr>
+            <w:r>
+              <w:rPr>
+                <w:sz w:val="20"/>
+              </w:rPr>
+              <w:t>- Não nulo</w:t>
+            </w:r>
+          </w:p>
+          <w:p>
+            <w:pPr>
+              <w:cnfStyle w:val="000000000000" w:firstRow="0" w:lastRow="0" w:firstColumn="0" w:lastColumn="0" w:oddVBand="0" w:evenVBand="0" w:oddHBand="0" w:evenHBand="0" w:firstRowFirstColumn="0" w:firstRowLastColumn="0" w:lastRowFirstColumn="0" w:lastRowLastColumn="0"/>
+              <w:rPr>
+                <w:sz w:val="20"/>
+              </w:rPr>
+            </w:pPr>
+            <w:r>
+              <w:rPr>
+                <w:sz w:val="20"/>
+              </w:rPr>
+              <w:t>- Inteiros</w:t>
+            </w:r>
+          </w:p>
+        </w:tc>
+      </w:tr>
+      <w:tr>
+        <w:trPr>
+          <w:cnfStyle w:val="000000100000" w:firstRow="0" w:lastRow="0" w:firstColumn="0" w:lastColumn="0" w:oddVBand="0" w:evenVBand="0" w:oddHBand="1" w:evenHBand="0" w:firstRowFirstColumn="0" w:firstRowLastColumn="0" w:lastRowFirstColumn="0" w:lastRowLastColumn="0"/>
+        </w:trPr>
+        <w:tc>
+          <w:tcPr>
+            <w:cnfStyle w:val="001000000000" w:firstRow="0" w:lastRow="0" w:firstColumn="1" w:lastColumn="0" w:oddVBand="0" w:evenVBand="0" w:oddHBand="0" w:evenHBand="0" w:firstRowFirstColumn="0" w:firstRowLastColumn="0" w:lastRowFirstColumn="0" w:lastRowLastColumn="0"/>
+            <w:tcW w:w="2246" w:type="dxa"/>
+            <w:vAlign w:val="center"/>
+          </w:tcPr>
+          <w:p>
+            <w:proofErr w:type="spellStart"/>
+            <w:r>
+              <w:t>DataAlteracao</w:t>
+            </w:r>
+            <w:proofErr w:type="spellEnd"/>
+          </w:p>
+        </w:tc>
+        <w:tc>
+          <w:tcPr>
+            <w:tcW w:w="1435" w:type="dxa"/>
+            <w:vAlign w:val="center"/>
+          </w:tcPr>
+          <w:p>
+            <w:pPr>
+              <w:jc w:val="center"/>
+              <w:cnfStyle w:val="000000100000" w:firstRow="0" w:lastRow="0" w:firstColumn="0" w:lastColumn="0" w:oddVBand="0" w:evenVBand="0" w:oddHBand="1" w:evenHBand="0" w:firstRowFirstColumn="0" w:firstRowLastColumn="0" w:lastRowFirstColumn="0" w:lastRowLastColumn="0"/>
+              <w:rPr>
+                <w:sz w:val="20"/>
+              </w:rPr>
+            </w:pPr>
+            <w:proofErr w:type="spellStart"/>
+            <w:r>
+              <w:rPr>
+                <w:sz w:val="20"/>
+              </w:rPr>
+              <w:t>DateTime</w:t>
+            </w:r>
+            <w:proofErr w:type="spellEnd"/>
+          </w:p>
+        </w:tc>
+        <w:tc>
+          <w:tcPr>
+            <w:tcW w:w="1701" w:type="dxa"/>
+            <w:vAlign w:val="center"/>
+          </w:tcPr>
+          <w:p>
+            <w:pPr>
+              <w:cnfStyle w:val="000000100000" w:firstRow="0" w:lastRow="0" w:firstColumn="0" w:lastColumn="0" w:oddVBand="0" w:evenVBand="0" w:oddHBand="1" w:evenHBand="0" w:firstRowFirstColumn="0" w:firstRowLastColumn="0" w:lastRowFirstColumn="0" w:lastRowLastColumn="0"/>
+              <w:rPr>
+                <w:sz w:val="20"/>
+              </w:rPr>
+            </w:pPr>
+            <w:r>
+              <w:rPr>
+                <w:sz w:val="20"/>
+              </w:rPr>
+              <w:t>Data e hora em que foi efetuada a alteração de estado</w:t>
+            </w:r>
+          </w:p>
+        </w:tc>
+        <w:tc>
+          <w:tcPr>
+            <w:tcW w:w="884" w:type="dxa"/>
+            <w:vAlign w:val="center"/>
+          </w:tcPr>
+          <w:p>
+            <w:pPr>
+              <w:jc w:val="center"/>
+              <w:cnfStyle w:val="000000100000" w:firstRow="0" w:lastRow="0" w:firstColumn="0" w:lastColumn="0" w:oddVBand="0" w:evenVBand="0" w:oddHBand="1" w:evenHBand="0" w:firstRowFirstColumn="0" w:firstRowLastColumn="0" w:lastRowFirstColumn="0" w:lastRowLastColumn="0"/>
+              <w:rPr>
+                <w:sz w:val="20"/>
+              </w:rPr>
+            </w:pPr>
+            <w:r>
+              <w:rPr>
+                <w:sz w:val="20"/>
+              </w:rPr>
+              <w:t>Data atual</w:t>
+            </w:r>
+          </w:p>
+        </w:tc>
+        <w:tc>
+          <w:tcPr>
+            <w:tcW w:w="1088" w:type="dxa"/>
+            <w:vAlign w:val="center"/>
+          </w:tcPr>
+          <w:p>
+            <w:pPr>
+              <w:jc w:val="center"/>
+              <w:cnfStyle w:val="000000100000" w:firstRow="0" w:lastRow="0" w:firstColumn="0" w:lastColumn="0" w:oddVBand="0" w:evenVBand="0" w:oddHBand="1" w:evenHBand="0" w:firstRowFirstColumn="0" w:firstRowLastColumn="0" w:lastRowFirstColumn="0" w:lastRowLastColumn="0"/>
+              <w:rPr>
+                <w:sz w:val="20"/>
+              </w:rPr>
+            </w:pPr>
+            <w:r>
+              <w:rPr>
+                <w:sz w:val="20"/>
+              </w:rPr>
+              <w:t>25</w:t>
+            </w:r>
+            <w:r>
+              <w:rPr>
+                <w:sz w:val="20"/>
+              </w:rPr>
+              <w:t xml:space="preserve"> </w:t>
+            </w:r>
+            <w:proofErr w:type="gramStart"/>
+            <w:r>
+              <w:rPr>
+                <w:sz w:val="20"/>
+              </w:rPr>
+              <w:t>caracteres</w:t>
+            </w:r>
+            <w:proofErr w:type="gramEnd"/>
+          </w:p>
+        </w:tc>
+        <w:tc>
+          <w:tcPr>
+            <w:tcW w:w="1140" w:type="dxa"/>
+            <w:vAlign w:val="center"/>
+          </w:tcPr>
+          <w:p>
+            <w:pPr>
+              <w:cnfStyle w:val="000000100000" w:firstRow="0" w:lastRow="0" w:firstColumn="0" w:lastColumn="0" w:oddVBand="0" w:evenVBand="0" w:oddHBand="1" w:evenHBand="0" w:firstRowFirstColumn="0" w:firstRowLastColumn="0" w:lastRowFirstColumn="0" w:lastRowLastColumn="0"/>
+              <w:rPr>
+                <w:sz w:val="20"/>
+              </w:rPr>
+            </w:pPr>
+            <w:r>
+              <w:rPr>
+                <w:sz w:val="20"/>
+              </w:rPr>
+              <w:t>- Não nulo</w:t>
+            </w:r>
+          </w:p>
+        </w:tc>
+      </w:tr>
+    </w:tbl>
+    <w:p/>
+    <w:p>
+      <w:pPr>
+        <w:pStyle w:val="Ttulo3"/>
+      </w:pPr>
+      <w:r>
+        <w:t>Operações</w:t>
+      </w:r>
+    </w:p>
+    <w:tbl>
+      <w:tblPr>
+        <w:tblStyle w:val="TabeladeGrade4-nfase2"/>
+        <w:tblW w:w="0" w:type="auto"/>
+        <w:tblLook w:val="04A0" w:firstRow="1" w:lastRow="0" w:firstColumn="1" w:lastColumn="0" w:noHBand="0" w:noVBand="1"/>
+      </w:tblPr>
+      <w:tblGrid>
+        <w:gridCol w:w="1629"/>
+        <w:gridCol w:w="6865"/>
+      </w:tblGrid>
+      <w:tr>
+        <w:trPr>
+          <w:cnfStyle w:val="100000000000" w:firstRow="1" w:lastRow="0" w:firstColumn="0" w:lastColumn="0" w:oddVBand="0" w:evenVBand="0" w:oddHBand="0" w:evenHBand="0" w:firstRowFirstColumn="0" w:firstRowLastColumn="0" w:lastRowFirstColumn="0" w:lastRowLastColumn="0"/>
+        </w:trPr>
+        <w:tc>
+          <w:tcPr>
+            <w:cnfStyle w:val="001000000000" w:firstRow="0" w:lastRow="0" w:firstColumn="1" w:lastColumn="0" w:oddVBand="0" w:evenVBand="0" w:oddHBand="0" w:evenHBand="0" w:firstRowFirstColumn="0" w:firstRowLastColumn="0" w:lastRowFirstColumn="0" w:lastRowLastColumn="0"/>
             <w:tcW w:w="1413" w:type="dxa"/>
           </w:tcPr>
-          <w:p/>
+          <w:p>
+            <w:r>
+              <w:t>Nome</w:t>
+            </w:r>
+          </w:p>
         </w:tc>
         <w:tc>
           <w:tcPr>
@@ -1634,8 +2310,1074 @@
           </w:tcPr>
           <w:p>
             <w:pPr>
-              <w:cnfStyle w:val="000000100000" w:firstRow="0" w:lastRow="0" w:firstColumn="0" w:lastColumn="0" w:oddVBand="0" w:evenVBand="0" w:oddHBand="1" w:evenHBand="0" w:firstRowFirstColumn="0" w:firstRowLastColumn="0" w:lastRowFirstColumn="0" w:lastRowLastColumn="0"/>
-            </w:pPr>
+              <w:cnfStyle w:val="100000000000" w:firstRow="1" w:lastRow="0" w:firstColumn="0" w:lastColumn="0" w:oddVBand="0" w:evenVBand="0" w:oddHBand="0" w:evenHBand="0" w:firstRowFirstColumn="0" w:firstRowLastColumn="0" w:lastRowFirstColumn="0" w:lastRowLastColumn="0"/>
+            </w:pPr>
+            <w:r>
+              <w:t>Descrição</w:t>
+            </w:r>
+          </w:p>
+        </w:tc>
+      </w:tr>
+      <w:tr>
+        <w:trPr>
+          <w:cnfStyle w:val="000000100000" w:firstRow="0" w:lastRow="0" w:firstColumn="0" w:lastColumn="0" w:oddVBand="0" w:evenVBand="0" w:oddHBand="1" w:evenHBand="0" w:firstRowFirstColumn="0" w:firstRowLastColumn="0" w:lastRowFirstColumn="0" w:lastRowLastColumn="0"/>
+        </w:trPr>
+        <w:tc>
+          <w:tcPr>
+            <w:cnfStyle w:val="001000000000" w:firstRow="0" w:lastRow="0" w:firstColumn="1" w:lastColumn="0" w:oddVBand="0" w:evenVBand="0" w:oddHBand="0" w:evenHBand="0" w:firstRowFirstColumn="0" w:firstRowLastColumn="0" w:lastRowFirstColumn="0" w:lastRowLastColumn="0"/>
+            <w:tcW w:w="1413" w:type="dxa"/>
+          </w:tcPr>
+          <w:p>
+            <w:proofErr w:type="gramStart"/>
+            <w:r>
+              <w:t>Inserir(</w:t>
+            </w:r>
+            <w:proofErr w:type="gramEnd"/>
+            <w:r>
+              <w:t>)</w:t>
+            </w:r>
+          </w:p>
+        </w:tc>
+        <w:tc>
+          <w:tcPr>
+            <w:tcW w:w="7081" w:type="dxa"/>
+          </w:tcPr>
+          <w:p>
+            <w:pPr>
+              <w:cnfStyle w:val="000000100000" w:firstRow="0" w:lastRow="0" w:firstColumn="0" w:lastColumn="0" w:oddVBand="0" w:evenVBand="0" w:oddHBand="1" w:evenHBand="0" w:firstRowFirstColumn="0" w:firstRowLastColumn="0" w:lastRowFirstColumn="0" w:lastRowLastColumn="0"/>
+            </w:pPr>
+            <w:r>
+              <w:t xml:space="preserve">Operação que permite inserir </w:t>
+            </w:r>
+            <w:r>
+              <w:t>um registo de alteração de estado n</w:t>
+            </w:r>
+            <w:r>
+              <w:t>uma promoção</w:t>
+            </w:r>
+          </w:p>
+          <w:p>
+            <w:pPr>
+              <w:pStyle w:val="PargrafodaLista"/>
+              <w:numPr>
+                <w:ilvl w:val="0"/>
+                <w:numId w:val="6"/>
+              </w:numPr>
+              <w:cnfStyle w:val="000000100000" w:firstRow="0" w:lastRow="0" w:firstColumn="0" w:lastColumn="0" w:oddVBand="0" w:evenVBand="0" w:oddHBand="1" w:evenHBand="0" w:firstRowFirstColumn="0" w:firstRowLastColumn="0" w:lastRowFirstColumn="0" w:lastRowLastColumn="0"/>
+            </w:pPr>
+            <w:r>
+              <w:t xml:space="preserve">Insere: </w:t>
+            </w:r>
+            <w:r>
+              <w:rPr>
+                <w:rStyle w:val="CodeChar"/>
+              </w:rPr>
+              <w:t>Id_Promocao</w:t>
+            </w:r>
+            <w:r>
+              <w:t xml:space="preserve">, </w:t>
+            </w:r>
+            <w:r>
+              <w:rPr>
+                <w:rStyle w:val="CodeChar"/>
+              </w:rPr>
+              <w:t>Id_EstadoPromocao</w:t>
+            </w:r>
+            <w:r>
+              <w:t xml:space="preserve"> (Em progresso) e </w:t>
+            </w:r>
+            <w:r>
+              <w:rPr>
+                <w:rStyle w:val="CodeChar"/>
+              </w:rPr>
+              <w:t>DataAlteracao</w:t>
+            </w:r>
+            <w:r>
+              <w:t xml:space="preserve"> (</w:t>
+            </w:r>
+            <w:r>
+              <w:t>Data atual</w:t>
+            </w:r>
+            <w:r>
+              <w:t>)</w:t>
+            </w:r>
+            <w:r>
+              <w:t>.</w:t>
+            </w:r>
+          </w:p>
+        </w:tc>
+      </w:tr>
+      <w:tr>
+        <w:tc>
+          <w:tcPr>
+            <w:cnfStyle w:val="001000000000" w:firstRow="0" w:lastRow="0" w:firstColumn="1" w:lastColumn="0" w:oddVBand="0" w:evenVBand="0" w:oddHBand="0" w:evenHBand="0" w:firstRowFirstColumn="0" w:firstRowLastColumn="0" w:lastRowFirstColumn="0" w:lastRowLastColumn="0"/>
+            <w:tcW w:w="1413" w:type="dxa"/>
+          </w:tcPr>
+          <w:p>
+            <w:proofErr w:type="gramStart"/>
+            <w:r>
+              <w:t>Consultar</w:t>
+            </w:r>
+            <w:r>
+              <w:t>(</w:t>
+            </w:r>
+            <w:r>
+              <w:rPr>
+                <w:b w:val="0"/>
+                <w:i/>
+              </w:rPr>
+              <w:t>arg0</w:t>
+            </w:r>
+            <w:proofErr w:type="gramEnd"/>
+            <w:r>
+              <w:rPr>
+                <w:b w:val="0"/>
+                <w:i/>
+              </w:rPr>
+              <w:t>, arg1</w:t>
+            </w:r>
+            <w:r>
+              <w:t>)</w:t>
+            </w:r>
+          </w:p>
+        </w:tc>
+        <w:tc>
+          <w:tcPr>
+            <w:tcW w:w="7081" w:type="dxa"/>
+          </w:tcPr>
+          <w:p>
+            <w:pPr>
+              <w:cnfStyle w:val="000000000000" w:firstRow="0" w:lastRow="0" w:firstColumn="0" w:lastColumn="0" w:oddVBand="0" w:evenVBand="0" w:oddHBand="0" w:evenHBand="0" w:firstRowFirstColumn="0" w:firstRowLastColumn="0" w:lastRowFirstColumn="0" w:lastRowLastColumn="0"/>
+            </w:pPr>
+            <w:r>
+              <w:t>Operação que permite consultar os vários estados de uma promoção</w:t>
+            </w:r>
+          </w:p>
+          <w:p>
+            <w:pPr>
+              <w:pStyle w:val="PargrafodaLista"/>
+              <w:numPr>
+                <w:ilvl w:val="0"/>
+                <w:numId w:val="7"/>
+              </w:numPr>
+              <w:cnfStyle w:val="000000000000" w:firstRow="0" w:lastRow="0" w:firstColumn="0" w:lastColumn="0" w:oddVBand="0" w:evenVBand="0" w:oddHBand="0" w:evenHBand="0" w:firstRowFirstColumn="0" w:firstRowLastColumn="0" w:lastRowFirstColumn="0" w:lastRowLastColumn="0"/>
+            </w:pPr>
+            <w:r>
+              <w:t xml:space="preserve">Se o parâmetro </w:t>
+            </w:r>
+            <w:r>
+              <w:rPr>
+                <w:i/>
+              </w:rPr>
+              <w:t>arg0</w:t>
+            </w:r>
+            <w:r>
+              <w:t xml:space="preserve"> = “</w:t>
+            </w:r>
+            <w:proofErr w:type="spellStart"/>
+            <w:r>
+              <w:t>EstadoAtual</w:t>
+            </w:r>
+            <w:proofErr w:type="spellEnd"/>
+            <w:r>
+              <w:t>”</w:t>
+            </w:r>
+          </w:p>
+          <w:p>
+            <w:pPr>
+              <w:pStyle w:val="PargrafodaLista"/>
+              <w:numPr>
+                <w:ilvl w:val="1"/>
+                <w:numId w:val="7"/>
+              </w:numPr>
+              <w:cnfStyle w:val="000000000000" w:firstRow="0" w:lastRow="0" w:firstColumn="0" w:lastColumn="0" w:oddVBand="0" w:evenVBand="0" w:oddHBand="0" w:evenHBand="0" w:firstRowFirstColumn="0" w:firstRowLastColumn="0" w:lastRowFirstColumn="0" w:lastRowLastColumn="0"/>
+            </w:pPr>
+            <w:r>
+              <w:t xml:space="preserve">Devolve o estado atual da promoção </w:t>
+            </w:r>
+            <w:r>
+              <w:rPr>
+                <w:i/>
+              </w:rPr>
+              <w:t>arg1</w:t>
+            </w:r>
+          </w:p>
+          <w:p>
+            <w:pPr>
+              <w:pStyle w:val="PargrafodaLista"/>
+              <w:numPr>
+                <w:ilvl w:val="0"/>
+                <w:numId w:val="7"/>
+              </w:numPr>
+              <w:cnfStyle w:val="000000000000" w:firstRow="0" w:lastRow="0" w:firstColumn="0" w:lastColumn="0" w:oddVBand="0" w:evenVBand="0" w:oddHBand="0" w:evenHBand="0" w:firstRowFirstColumn="0" w:firstRowLastColumn="0" w:lastRowFirstColumn="0" w:lastRowLastColumn="0"/>
+            </w:pPr>
+            <w:r>
+              <w:t>Senão</w:t>
+            </w:r>
+          </w:p>
+          <w:p>
+            <w:pPr>
+              <w:pStyle w:val="PargrafodaLista"/>
+              <w:numPr>
+                <w:ilvl w:val="1"/>
+                <w:numId w:val="7"/>
+              </w:numPr>
+              <w:cnfStyle w:val="000000000000" w:firstRow="0" w:lastRow="0" w:firstColumn="0" w:lastColumn="0" w:oddVBand="0" w:evenVBand="0" w:oddHBand="0" w:evenHBand="0" w:firstRowFirstColumn="0" w:firstRowLastColumn="0" w:lastRowFirstColumn="0" w:lastRowLastColumn="0"/>
+            </w:pPr>
+            <w:r>
+              <w:t xml:space="preserve">Devolve todos os estados da promoção </w:t>
+            </w:r>
+            <w:r>
+              <w:rPr>
+                <w:i/>
+              </w:rPr>
+              <w:t>arg1</w:t>
+            </w:r>
+          </w:p>
+        </w:tc>
+      </w:tr>
+    </w:tbl>
+    <w:p/>
+    <w:p/>
+    <w:p/>
+    <w:p>
+      <w:pPr>
+        <w:pStyle w:val="Ttulo2"/>
+      </w:pPr>
+      <w:r>
+        <w:lastRenderedPageBreak/>
+        <w:t>ESTADOS DAS</w:t>
+      </w:r>
+      <w:r>
+        <w:t xml:space="preserve"> PROMOÇÕES (</w:t>
+      </w:r>
+      <w:r>
+        <w:t>Estados</w:t>
+      </w:r>
+      <w:r>
+        <w:t>)</w:t>
+      </w:r>
+    </w:p>
+    <w:p>
+      <w:pPr>
+        <w:pStyle w:val="Ttulo3"/>
+      </w:pPr>
+      <w:r>
+        <w:t>Dicionário de dados</w:t>
+      </w:r>
+    </w:p>
+    <w:tbl>
+      <w:tblPr>
+        <w:tblStyle w:val="TabeladeGrade4-nfase1"/>
+        <w:tblW w:w="0" w:type="auto"/>
+        <w:tblLayout w:type="fixed"/>
+        <w:tblLook w:val="04A0" w:firstRow="1" w:lastRow="0" w:firstColumn="1" w:lastColumn="0" w:noHBand="0" w:noVBand="1"/>
+      </w:tblPr>
+      <w:tblGrid>
+        <w:gridCol w:w="2246"/>
+        <w:gridCol w:w="1435"/>
+        <w:gridCol w:w="1701"/>
+        <w:gridCol w:w="884"/>
+        <w:gridCol w:w="1088"/>
+        <w:gridCol w:w="1140"/>
+      </w:tblGrid>
+      <w:tr>
+        <w:trPr>
+          <w:cnfStyle w:val="100000000000" w:firstRow="1" w:lastRow="0" w:firstColumn="0" w:lastColumn="0" w:oddVBand="0" w:evenVBand="0" w:oddHBand="0" w:evenHBand="0" w:firstRowFirstColumn="0" w:firstRowLastColumn="0" w:lastRowFirstColumn="0" w:lastRowLastColumn="0"/>
+        </w:trPr>
+        <w:tc>
+          <w:tcPr>
+            <w:cnfStyle w:val="001000000000" w:firstRow="0" w:lastRow="0" w:firstColumn="1" w:lastColumn="0" w:oddVBand="0" w:evenVBand="0" w:oddHBand="0" w:evenHBand="0" w:firstRowFirstColumn="0" w:firstRowLastColumn="0" w:lastRowFirstColumn="0" w:lastRowLastColumn="0"/>
+            <w:tcW w:w="2246" w:type="dxa"/>
+          </w:tcPr>
+          <w:p>
+            <w:pPr>
+              <w:jc w:val="center"/>
+            </w:pPr>
+            <w:r>
+              <w:t>Nome do campo</w:t>
+            </w:r>
+          </w:p>
+        </w:tc>
+        <w:tc>
+          <w:tcPr>
+            <w:tcW w:w="1435" w:type="dxa"/>
+          </w:tcPr>
+          <w:p>
+            <w:pPr>
+              <w:jc w:val="center"/>
+              <w:cnfStyle w:val="100000000000" w:firstRow="1" w:lastRow="0" w:firstColumn="0" w:lastColumn="0" w:oddVBand="0" w:evenVBand="0" w:oddHBand="0" w:evenHBand="0" w:firstRowFirstColumn="0" w:firstRowLastColumn="0" w:lastRowFirstColumn="0" w:lastRowLastColumn="0"/>
+            </w:pPr>
+            <w:r>
+              <w:t>Tipo de dados</w:t>
+            </w:r>
+          </w:p>
+        </w:tc>
+        <w:tc>
+          <w:tcPr>
+            <w:tcW w:w="1701" w:type="dxa"/>
+          </w:tcPr>
+          <w:p>
+            <w:pPr>
+              <w:jc w:val="center"/>
+              <w:cnfStyle w:val="100000000000" w:firstRow="1" w:lastRow="0" w:firstColumn="0" w:lastColumn="0" w:oddVBand="0" w:evenVBand="0" w:oddHBand="0" w:evenHBand="0" w:firstRowFirstColumn="0" w:firstRowLastColumn="0" w:lastRowFirstColumn="0" w:lastRowLastColumn="0"/>
+            </w:pPr>
+            <w:r>
+              <w:t>Descrição</w:t>
+            </w:r>
+          </w:p>
+        </w:tc>
+        <w:tc>
+          <w:tcPr>
+            <w:tcW w:w="884" w:type="dxa"/>
+          </w:tcPr>
+          <w:p>
+            <w:pPr>
+              <w:jc w:val="center"/>
+              <w:cnfStyle w:val="100000000000" w:firstRow="1" w:lastRow="0" w:firstColumn="0" w:lastColumn="0" w:oddVBand="0" w:evenVBand="0" w:oddHBand="0" w:evenHBand="0" w:firstRowFirstColumn="0" w:firstRowLastColumn="0" w:lastRowFirstColumn="0" w:lastRowLastColumn="0"/>
+            </w:pPr>
+            <w:r>
+              <w:t>Valores válidos</w:t>
+            </w:r>
+          </w:p>
+        </w:tc>
+        <w:tc>
+          <w:tcPr>
+            <w:tcW w:w="1088" w:type="dxa"/>
+          </w:tcPr>
+          <w:p>
+            <w:pPr>
+              <w:jc w:val="center"/>
+              <w:cnfStyle w:val="100000000000" w:firstRow="1" w:lastRow="0" w:firstColumn="0" w:lastColumn="0" w:oddVBand="0" w:evenVBand="0" w:oddHBand="0" w:evenHBand="0" w:firstRowFirstColumn="0" w:firstRowLastColumn="0" w:lastRowFirstColumn="0" w:lastRowLastColumn="0"/>
+            </w:pPr>
+            <w:r>
+              <w:t>Formato</w:t>
+            </w:r>
+          </w:p>
+        </w:tc>
+        <w:tc>
+          <w:tcPr>
+            <w:tcW w:w="1140" w:type="dxa"/>
+          </w:tcPr>
+          <w:p>
+            <w:pPr>
+              <w:jc w:val="center"/>
+              <w:cnfStyle w:val="100000000000" w:firstRow="1" w:lastRow="0" w:firstColumn="0" w:lastColumn="0" w:oddVBand="0" w:evenVBand="0" w:oddHBand="0" w:evenHBand="0" w:firstRowFirstColumn="0" w:firstRowLastColumn="0" w:lastRowFirstColumn="0" w:lastRowLastColumn="0"/>
+            </w:pPr>
+            <w:r>
+              <w:t>Restrições</w:t>
+            </w:r>
+          </w:p>
+        </w:tc>
+      </w:tr>
+      <w:tr>
+        <w:trPr>
+          <w:cnfStyle w:val="000000100000" w:firstRow="0" w:lastRow="0" w:firstColumn="0" w:lastColumn="0" w:oddVBand="0" w:evenVBand="0" w:oddHBand="1" w:evenHBand="0" w:firstRowFirstColumn="0" w:firstRowLastColumn="0" w:lastRowFirstColumn="0" w:lastRowLastColumn="0"/>
+        </w:trPr>
+        <w:tc>
+          <w:tcPr>
+            <w:cnfStyle w:val="001000000000" w:firstRow="0" w:lastRow="0" w:firstColumn="1" w:lastColumn="0" w:oddVBand="0" w:evenVBand="0" w:oddHBand="0" w:evenHBand="0" w:firstRowFirstColumn="0" w:firstRowLastColumn="0" w:lastRowFirstColumn="0" w:lastRowLastColumn="0"/>
+            <w:tcW w:w="2246" w:type="dxa"/>
+            <w:vAlign w:val="center"/>
+          </w:tcPr>
+          <w:p>
+            <w:proofErr w:type="spellStart"/>
+            <w:r>
+              <w:t>Id_</w:t>
+            </w:r>
+            <w:r>
+              <w:t>Estado</w:t>
+            </w:r>
+            <w:proofErr w:type="spellEnd"/>
+          </w:p>
+        </w:tc>
+        <w:tc>
+          <w:tcPr>
+            <w:tcW w:w="1435" w:type="dxa"/>
+            <w:vAlign w:val="center"/>
+          </w:tcPr>
+          <w:p>
+            <w:pPr>
+              <w:jc w:val="center"/>
+              <w:cnfStyle w:val="000000100000" w:firstRow="0" w:lastRow="0" w:firstColumn="0" w:lastColumn="0" w:oddVBand="0" w:evenVBand="0" w:oddHBand="1" w:evenHBand="0" w:firstRowFirstColumn="0" w:firstRowLastColumn="0" w:lastRowFirstColumn="0" w:lastRowLastColumn="0"/>
+              <w:rPr>
+                <w:sz w:val="20"/>
+              </w:rPr>
+            </w:pPr>
+            <w:proofErr w:type="spellStart"/>
+            <w:proofErr w:type="gramStart"/>
+            <w:r>
+              <w:rPr>
+                <w:sz w:val="20"/>
+              </w:rPr>
+              <w:t>int</w:t>
+            </w:r>
+            <w:proofErr w:type="spellEnd"/>
+            <w:proofErr w:type="gramEnd"/>
+          </w:p>
+        </w:tc>
+        <w:tc>
+          <w:tcPr>
+            <w:tcW w:w="1701" w:type="dxa"/>
+            <w:vAlign w:val="center"/>
+          </w:tcPr>
+          <w:p>
+            <w:pPr>
+              <w:cnfStyle w:val="000000100000" w:firstRow="0" w:lastRow="0" w:firstColumn="0" w:lastColumn="0" w:oddVBand="0" w:evenVBand="0" w:oddHBand="1" w:evenHBand="0" w:firstRowFirstColumn="0" w:firstRowLastColumn="0" w:lastRowFirstColumn="0" w:lastRowLastColumn="0"/>
+              <w:rPr>
+                <w:sz w:val="20"/>
+              </w:rPr>
+            </w:pPr>
+            <w:r>
+              <w:rPr>
+                <w:sz w:val="20"/>
+              </w:rPr>
+              <w:t>(PK) Id d</w:t>
+            </w:r>
+            <w:r>
+              <w:rPr>
+                <w:sz w:val="20"/>
+              </w:rPr>
+              <w:t>o estado</w:t>
+            </w:r>
+          </w:p>
+        </w:tc>
+        <w:tc>
+          <w:tcPr>
+            <w:tcW w:w="884" w:type="dxa"/>
+            <w:vAlign w:val="center"/>
+          </w:tcPr>
+          <w:p>
+            <w:pPr>
+              <w:jc w:val="center"/>
+              <w:cnfStyle w:val="000000100000" w:firstRow="0" w:lastRow="0" w:firstColumn="0" w:lastColumn="0" w:oddVBand="0" w:evenVBand="0" w:oddHBand="1" w:evenHBand="0" w:firstRowFirstColumn="0" w:firstRowLastColumn="0" w:lastRowFirstColumn="0" w:lastRowLastColumn="0"/>
+              <w:rPr>
+                <w:sz w:val="20"/>
+              </w:rPr>
+            </w:pPr>
+            <w:r>
+              <w:rPr>
+                <w:sz w:val="20"/>
+              </w:rPr>
+              <w:t>-</w:t>
+            </w:r>
+          </w:p>
+        </w:tc>
+        <w:tc>
+          <w:tcPr>
+            <w:tcW w:w="1088" w:type="dxa"/>
+            <w:vAlign w:val="center"/>
+          </w:tcPr>
+          <w:p>
+            <w:pPr>
+              <w:jc w:val="center"/>
+              <w:cnfStyle w:val="000000100000" w:firstRow="0" w:lastRow="0" w:firstColumn="0" w:lastColumn="0" w:oddVBand="0" w:evenVBand="0" w:oddHBand="1" w:evenHBand="0" w:firstRowFirstColumn="0" w:firstRowLastColumn="0" w:lastRowFirstColumn="0" w:lastRowLastColumn="0"/>
+              <w:rPr>
+                <w:sz w:val="20"/>
+              </w:rPr>
+            </w:pPr>
+            <w:r>
+              <w:rPr>
+                <w:sz w:val="20"/>
+              </w:rPr>
+              <w:t>2</w:t>
+            </w:r>
+            <w:r>
+              <w:rPr>
+                <w:sz w:val="20"/>
+              </w:rPr>
+              <w:t xml:space="preserve"> </w:t>
+            </w:r>
+            <w:proofErr w:type="gramStart"/>
+            <w:r>
+              <w:rPr>
+                <w:sz w:val="20"/>
+              </w:rPr>
+              <w:t>caracteres</w:t>
+            </w:r>
+            <w:proofErr w:type="gramEnd"/>
+            <w:r>
+              <w:rPr>
+                <w:sz w:val="20"/>
+              </w:rPr>
+              <w:t xml:space="preserve"> (modo leitura)</w:t>
+            </w:r>
+          </w:p>
+        </w:tc>
+        <w:tc>
+          <w:tcPr>
+            <w:tcW w:w="1140" w:type="dxa"/>
+            <w:vAlign w:val="center"/>
+          </w:tcPr>
+          <w:p>
+            <w:pPr>
+              <w:cnfStyle w:val="000000100000" w:firstRow="0" w:lastRow="0" w:firstColumn="0" w:lastColumn="0" w:oddVBand="0" w:evenVBand="0" w:oddHBand="1" w:evenHBand="0" w:firstRowFirstColumn="0" w:firstRowLastColumn="0" w:lastRowFirstColumn="0" w:lastRowLastColumn="0"/>
+              <w:rPr>
+                <w:sz w:val="20"/>
+              </w:rPr>
+            </w:pPr>
+            <w:r>
+              <w:rPr>
+                <w:sz w:val="20"/>
+              </w:rPr>
+              <w:t>- Não nulo</w:t>
+            </w:r>
+          </w:p>
+          <w:p>
+            <w:pPr>
+              <w:cnfStyle w:val="000000100000" w:firstRow="0" w:lastRow="0" w:firstColumn="0" w:lastColumn="0" w:oddVBand="0" w:evenVBand="0" w:oddHBand="1" w:evenHBand="0" w:firstRowFirstColumn="0" w:firstRowLastColumn="0" w:lastRowFirstColumn="0" w:lastRowLastColumn="0"/>
+              <w:rPr>
+                <w:sz w:val="20"/>
+              </w:rPr>
+            </w:pPr>
+            <w:r>
+              <w:rPr>
+                <w:sz w:val="20"/>
+              </w:rPr>
+              <w:t>- Inteiros</w:t>
+            </w:r>
+          </w:p>
+          <w:p>
+            <w:pPr>
+              <w:cnfStyle w:val="000000100000" w:firstRow="0" w:lastRow="0" w:firstColumn="0" w:lastColumn="0" w:oddVBand="0" w:evenVBand="0" w:oddHBand="1" w:evenHBand="0" w:firstRowFirstColumn="0" w:firstRowLastColumn="0" w:lastRowFirstColumn="0" w:lastRowLastColumn="0"/>
+              <w:rPr>
+                <w:sz w:val="20"/>
+              </w:rPr>
+            </w:pPr>
+            <w:r>
+              <w:rPr>
+                <w:sz w:val="20"/>
+              </w:rPr>
+              <w:t>- Únicos</w:t>
+            </w:r>
+          </w:p>
+        </w:tc>
+      </w:tr>
+      <w:tr>
+        <w:tc>
+          <w:tcPr>
+            <w:cnfStyle w:val="001000000000" w:firstRow="0" w:lastRow="0" w:firstColumn="1" w:lastColumn="0" w:oddVBand="0" w:evenVBand="0" w:oddHBand="0" w:evenHBand="0" w:firstRowFirstColumn="0" w:firstRowLastColumn="0" w:lastRowFirstColumn="0" w:lastRowLastColumn="0"/>
+            <w:tcW w:w="2246" w:type="dxa"/>
+            <w:vAlign w:val="center"/>
+          </w:tcPr>
+          <w:p>
+            <w:r>
+              <w:t>Estado</w:t>
+            </w:r>
+          </w:p>
+        </w:tc>
+        <w:tc>
+          <w:tcPr>
+            <w:tcW w:w="1435" w:type="dxa"/>
+            <w:vAlign w:val="center"/>
+          </w:tcPr>
+          <w:p>
+            <w:pPr>
+              <w:jc w:val="center"/>
+              <w:cnfStyle w:val="000000000000" w:firstRow="0" w:lastRow="0" w:firstColumn="0" w:lastColumn="0" w:oddVBand="0" w:evenVBand="0" w:oddHBand="0" w:evenHBand="0" w:firstRowFirstColumn="0" w:firstRowLastColumn="0" w:lastRowFirstColumn="0" w:lastRowLastColumn="0"/>
+              <w:rPr>
+                <w:sz w:val="20"/>
+              </w:rPr>
+            </w:pPr>
+            <w:proofErr w:type="spellStart"/>
+            <w:proofErr w:type="gramStart"/>
+            <w:r>
+              <w:rPr>
+                <w:sz w:val="20"/>
+              </w:rPr>
+              <w:t>varchar</w:t>
+            </w:r>
+            <w:proofErr w:type="spellEnd"/>
+            <w:proofErr w:type="gramEnd"/>
+            <w:r>
+              <w:rPr>
+                <w:sz w:val="20"/>
+              </w:rPr>
+              <w:t>(50)</w:t>
+            </w:r>
+          </w:p>
+        </w:tc>
+        <w:tc>
+          <w:tcPr>
+            <w:tcW w:w="1701" w:type="dxa"/>
+            <w:vAlign w:val="center"/>
+          </w:tcPr>
+          <w:p>
+            <w:pPr>
+              <w:cnfStyle w:val="000000000000" w:firstRow="0" w:lastRow="0" w:firstColumn="0" w:lastColumn="0" w:oddVBand="0" w:evenVBand="0" w:oddHBand="0" w:evenHBand="0" w:firstRowFirstColumn="0" w:firstRowLastColumn="0" w:lastRowFirstColumn="0" w:lastRowLastColumn="0"/>
+              <w:rPr>
+                <w:sz w:val="20"/>
+              </w:rPr>
+            </w:pPr>
+            <w:r>
+              <w:rPr>
+                <w:sz w:val="20"/>
+              </w:rPr>
+              <w:t>Nome do</w:t>
+            </w:r>
+            <w:r>
+              <w:rPr>
+                <w:sz w:val="20"/>
+              </w:rPr>
+              <w:t xml:space="preserve"> estado da promoção</w:t>
+            </w:r>
+          </w:p>
+        </w:tc>
+        <w:tc>
+          <w:tcPr>
+            <w:tcW w:w="884" w:type="dxa"/>
+            <w:vAlign w:val="center"/>
+          </w:tcPr>
+          <w:p>
+            <w:pPr>
+              <w:jc w:val="center"/>
+              <w:cnfStyle w:val="000000000000" w:firstRow="0" w:lastRow="0" w:firstColumn="0" w:lastColumn="0" w:oddVBand="0" w:evenVBand="0" w:oddHBand="0" w:evenHBand="0" w:firstRowFirstColumn="0" w:firstRowLastColumn="0" w:lastRowFirstColumn="0" w:lastRowLastColumn="0"/>
+              <w:rPr>
+                <w:sz w:val="20"/>
+              </w:rPr>
+            </w:pPr>
+            <w:r>
+              <w:rPr>
+                <w:sz w:val="20"/>
+              </w:rPr>
+              <w:t>-</w:t>
+            </w:r>
+          </w:p>
+        </w:tc>
+        <w:tc>
+          <w:tcPr>
+            <w:tcW w:w="1088" w:type="dxa"/>
+            <w:vAlign w:val="center"/>
+          </w:tcPr>
+          <w:p>
+            <w:pPr>
+              <w:jc w:val="center"/>
+              <w:cnfStyle w:val="000000000000" w:firstRow="0" w:lastRow="0" w:firstColumn="0" w:lastColumn="0" w:oddVBand="0" w:evenVBand="0" w:oddHBand="0" w:evenHBand="0" w:firstRowFirstColumn="0" w:firstRowLastColumn="0" w:lastRowFirstColumn="0" w:lastRowLastColumn="0"/>
+              <w:rPr>
+                <w:sz w:val="20"/>
+              </w:rPr>
+            </w:pPr>
+            <w:r>
+              <w:rPr>
+                <w:sz w:val="20"/>
+              </w:rPr>
+              <w:t>2</w:t>
+            </w:r>
+            <w:r>
+              <w:rPr>
+                <w:sz w:val="20"/>
+              </w:rPr>
+              <w:t>0</w:t>
+            </w:r>
+            <w:r>
+              <w:rPr>
+                <w:sz w:val="20"/>
+              </w:rPr>
+              <w:t xml:space="preserve"> </w:t>
+            </w:r>
+            <w:proofErr w:type="gramStart"/>
+            <w:r>
+              <w:rPr>
+                <w:sz w:val="20"/>
+              </w:rPr>
+              <w:t>cara</w:t>
+            </w:r>
+            <w:r>
+              <w:rPr>
+                <w:sz w:val="20"/>
+              </w:rPr>
+              <w:t>cteres</w:t>
+            </w:r>
+            <w:proofErr w:type="gramEnd"/>
+          </w:p>
+        </w:tc>
+        <w:tc>
+          <w:tcPr>
+            <w:tcW w:w="1140" w:type="dxa"/>
+            <w:vAlign w:val="center"/>
+          </w:tcPr>
+          <w:p>
+            <w:pPr>
+              <w:cnfStyle w:val="000000000000" w:firstRow="0" w:lastRow="0" w:firstColumn="0" w:lastColumn="0" w:oddVBand="0" w:evenVBand="0" w:oddHBand="0" w:evenHBand="0" w:firstRowFirstColumn="0" w:firstRowLastColumn="0" w:lastRowFirstColumn="0" w:lastRowLastColumn="0"/>
+              <w:rPr>
+                <w:sz w:val="20"/>
+              </w:rPr>
+            </w:pPr>
+            <w:r>
+              <w:rPr>
+                <w:sz w:val="20"/>
+              </w:rPr>
+              <w:t>- Não nulo</w:t>
+            </w:r>
+          </w:p>
+          <w:p>
+            <w:pPr>
+              <w:cnfStyle w:val="000000000000" w:firstRow="0" w:lastRow="0" w:firstColumn="0" w:lastColumn="0" w:oddVBand="0" w:evenVBand="0" w:oddHBand="0" w:evenHBand="0" w:firstRowFirstColumn="0" w:firstRowLastColumn="0" w:lastRowFirstColumn="0" w:lastRowLastColumn="0"/>
+              <w:rPr>
+                <w:sz w:val="20"/>
+              </w:rPr>
+            </w:pPr>
+            <w:r>
+              <w:rPr>
+                <w:sz w:val="20"/>
+              </w:rPr>
+              <w:t>- Únicos</w:t>
+            </w:r>
+          </w:p>
+        </w:tc>
+      </w:tr>
+      <w:tr>
+        <w:trPr>
+          <w:cnfStyle w:val="000000100000" w:firstRow="0" w:lastRow="0" w:firstColumn="0" w:lastColumn="0" w:oddVBand="0" w:evenVBand="0" w:oddHBand="1" w:evenHBand="0" w:firstRowFirstColumn="0" w:firstRowLastColumn="0" w:lastRowFirstColumn="0" w:lastRowLastColumn="0"/>
+        </w:trPr>
+        <w:tc>
+          <w:tcPr>
+            <w:cnfStyle w:val="001000000000" w:firstRow="0" w:lastRow="0" w:firstColumn="1" w:lastColumn="0" w:oddVBand="0" w:evenVBand="0" w:oddHBand="0" w:evenHBand="0" w:firstRowFirstColumn="0" w:firstRowLastColumn="0" w:lastRowFirstColumn="0" w:lastRowLastColumn="0"/>
+            <w:tcW w:w="2246" w:type="dxa"/>
+            <w:vAlign w:val="center"/>
+          </w:tcPr>
+          <w:p>
+            <w:proofErr w:type="spellStart"/>
+            <w:r>
+              <w:t>Filho_de</w:t>
+            </w:r>
+            <w:proofErr w:type="spellEnd"/>
+          </w:p>
+        </w:tc>
+        <w:tc>
+          <w:tcPr>
+            <w:tcW w:w="1435" w:type="dxa"/>
+            <w:vAlign w:val="center"/>
+          </w:tcPr>
+          <w:p>
+            <w:pPr>
+              <w:jc w:val="center"/>
+              <w:cnfStyle w:val="000000100000" w:firstRow="0" w:lastRow="0" w:firstColumn="0" w:lastColumn="0" w:oddVBand="0" w:evenVBand="0" w:oddHBand="1" w:evenHBand="0" w:firstRowFirstColumn="0" w:firstRowLastColumn="0" w:lastRowFirstColumn="0" w:lastRowLastColumn="0"/>
+              <w:rPr>
+                <w:sz w:val="20"/>
+              </w:rPr>
+            </w:pPr>
+            <w:proofErr w:type="spellStart"/>
+            <w:proofErr w:type="gramStart"/>
+            <w:r>
+              <w:rPr>
+                <w:sz w:val="20"/>
+              </w:rPr>
+              <w:t>int</w:t>
+            </w:r>
+            <w:proofErr w:type="spellEnd"/>
+            <w:proofErr w:type="gramEnd"/>
+          </w:p>
+        </w:tc>
+        <w:tc>
+          <w:tcPr>
+            <w:tcW w:w="1701" w:type="dxa"/>
+            <w:vAlign w:val="center"/>
+          </w:tcPr>
+          <w:p>
+            <w:pPr>
+              <w:cnfStyle w:val="000000100000" w:firstRow="0" w:lastRow="0" w:firstColumn="0" w:lastColumn="0" w:oddVBand="0" w:evenVBand="0" w:oddHBand="1" w:evenHBand="0" w:firstRowFirstColumn="0" w:firstRowLastColumn="0" w:lastRowFirstColumn="0" w:lastRowLastColumn="0"/>
+              <w:rPr>
+                <w:sz w:val="20"/>
+              </w:rPr>
+            </w:pPr>
+            <w:r>
+              <w:rPr>
+                <w:sz w:val="20"/>
+              </w:rPr>
+              <w:t>(FK) Id do estado pai</w:t>
+            </w:r>
+          </w:p>
+        </w:tc>
+        <w:tc>
+          <w:tcPr>
+            <w:tcW w:w="884" w:type="dxa"/>
+            <w:vAlign w:val="center"/>
+          </w:tcPr>
+          <w:p>
+            <w:pPr>
+              <w:jc w:val="center"/>
+              <w:cnfStyle w:val="000000100000" w:firstRow="0" w:lastRow="0" w:firstColumn="0" w:lastColumn="0" w:oddVBand="0" w:evenVBand="0" w:oddHBand="1" w:evenHBand="0" w:firstRowFirstColumn="0" w:firstRowLastColumn="0" w:lastRowFirstColumn="0" w:lastRowLastColumn="0"/>
+              <w:rPr>
+                <w:sz w:val="20"/>
+              </w:rPr>
+            </w:pPr>
+            <w:r>
+              <w:rPr>
+                <w:sz w:val="20"/>
+              </w:rPr>
+              <w:t>-</w:t>
+            </w:r>
+          </w:p>
+        </w:tc>
+        <w:tc>
+          <w:tcPr>
+            <w:tcW w:w="1088" w:type="dxa"/>
+            <w:vAlign w:val="center"/>
+          </w:tcPr>
+          <w:p>
+            <w:pPr>
+              <w:jc w:val="center"/>
+              <w:cnfStyle w:val="000000100000" w:firstRow="0" w:lastRow="0" w:firstColumn="0" w:lastColumn="0" w:oddVBand="0" w:evenVBand="0" w:oddHBand="1" w:evenHBand="0" w:firstRowFirstColumn="0" w:firstRowLastColumn="0" w:lastRowFirstColumn="0" w:lastRowLastColumn="0"/>
+              <w:rPr>
+                <w:sz w:val="20"/>
+              </w:rPr>
+            </w:pPr>
+            <w:r>
+              <w:rPr>
+                <w:sz w:val="20"/>
+              </w:rPr>
+              <w:t>2</w:t>
+            </w:r>
+            <w:r>
+              <w:rPr>
+                <w:sz w:val="20"/>
+              </w:rPr>
+              <w:t>0</w:t>
+            </w:r>
+            <w:r>
+              <w:rPr>
+                <w:sz w:val="20"/>
+              </w:rPr>
+              <w:t xml:space="preserve"> </w:t>
+            </w:r>
+            <w:proofErr w:type="gramStart"/>
+            <w:r>
+              <w:rPr>
+                <w:sz w:val="20"/>
+              </w:rPr>
+              <w:t>caracteres</w:t>
+            </w:r>
+            <w:proofErr w:type="gramEnd"/>
+          </w:p>
+        </w:tc>
+        <w:tc>
+          <w:tcPr>
+            <w:tcW w:w="1140" w:type="dxa"/>
+            <w:vAlign w:val="center"/>
+          </w:tcPr>
+          <w:p>
+            <w:pPr>
+              <w:jc w:val="center"/>
+              <w:cnfStyle w:val="000000100000" w:firstRow="0" w:lastRow="0" w:firstColumn="0" w:lastColumn="0" w:oddVBand="0" w:evenVBand="0" w:oddHBand="1" w:evenHBand="0" w:firstRowFirstColumn="0" w:firstRowLastColumn="0" w:lastRowFirstColumn="0" w:lastRowLastColumn="0"/>
+              <w:rPr>
+                <w:sz w:val="20"/>
+              </w:rPr>
+            </w:pPr>
+            <w:r>
+              <w:rPr>
+                <w:sz w:val="20"/>
+              </w:rPr>
+              <w:t>-</w:t>
+            </w:r>
+          </w:p>
+        </w:tc>
+      </w:tr>
+    </w:tbl>
+    <w:p/>
+    <w:p>
+      <w:pPr>
+        <w:pStyle w:val="Ttulo3"/>
+      </w:pPr>
+      <w:r>
+        <w:t>Operações</w:t>
+      </w:r>
+    </w:p>
+    <w:tbl>
+      <w:tblPr>
+        <w:tblStyle w:val="TabeladeGrade4-nfase2"/>
+        <w:tblW w:w="0" w:type="auto"/>
+        <w:tblLook w:val="04A0" w:firstRow="1" w:lastRow="0" w:firstColumn="1" w:lastColumn="0" w:noHBand="0" w:noVBand="1"/>
+      </w:tblPr>
+      <w:tblGrid>
+        <w:gridCol w:w="1642"/>
+        <w:gridCol w:w="6852"/>
+      </w:tblGrid>
+      <w:tr>
+        <w:trPr>
+          <w:cnfStyle w:val="100000000000" w:firstRow="1" w:lastRow="0" w:firstColumn="0" w:lastColumn="0" w:oddVBand="0" w:evenVBand="0" w:oddHBand="0" w:evenHBand="0" w:firstRowFirstColumn="0" w:firstRowLastColumn="0" w:lastRowFirstColumn="0" w:lastRowLastColumn="0"/>
+        </w:trPr>
+        <w:tc>
+          <w:tcPr>
+            <w:cnfStyle w:val="001000000000" w:firstRow="0" w:lastRow="0" w:firstColumn="1" w:lastColumn="0" w:oddVBand="0" w:evenVBand="0" w:oddHBand="0" w:evenHBand="0" w:firstRowFirstColumn="0" w:firstRowLastColumn="0" w:lastRowFirstColumn="0" w:lastRowLastColumn="0"/>
+            <w:tcW w:w="1413" w:type="dxa"/>
+          </w:tcPr>
+          <w:p>
+            <w:r>
+              <w:t>Nome</w:t>
+            </w:r>
+          </w:p>
+        </w:tc>
+        <w:tc>
+          <w:tcPr>
+            <w:tcW w:w="7081" w:type="dxa"/>
+          </w:tcPr>
+          <w:p>
+            <w:pPr>
+              <w:cnfStyle w:val="100000000000" w:firstRow="1" w:lastRow="0" w:firstColumn="0" w:lastColumn="0" w:oddVBand="0" w:evenVBand="0" w:oddHBand="0" w:evenHBand="0" w:firstRowFirstColumn="0" w:firstRowLastColumn="0" w:lastRowFirstColumn="0" w:lastRowLastColumn="0"/>
+            </w:pPr>
+            <w:r>
+              <w:t>Descrição</w:t>
+            </w:r>
+          </w:p>
+        </w:tc>
+      </w:tr>
+      <w:tr>
+        <w:trPr>
+          <w:cnfStyle w:val="000000100000" w:firstRow="0" w:lastRow="0" w:firstColumn="0" w:lastColumn="0" w:oddVBand="0" w:evenVBand="0" w:oddHBand="1" w:evenHBand="0" w:firstRowFirstColumn="0" w:firstRowLastColumn="0" w:lastRowFirstColumn="0" w:lastRowLastColumn="0"/>
+        </w:trPr>
+        <w:tc>
+          <w:tcPr>
+            <w:cnfStyle w:val="001000000000" w:firstRow="0" w:lastRow="0" w:firstColumn="1" w:lastColumn="0" w:oddVBand="0" w:evenVBand="0" w:oddHBand="0" w:evenHBand="0" w:firstRowFirstColumn="0" w:firstRowLastColumn="0" w:lastRowFirstColumn="0" w:lastRowLastColumn="0"/>
+            <w:tcW w:w="1413" w:type="dxa"/>
+          </w:tcPr>
+          <w:p>
+            <w:proofErr w:type="gramStart"/>
+            <w:r>
+              <w:t>Inserir(</w:t>
+            </w:r>
+            <w:proofErr w:type="gramEnd"/>
+            <w:r>
+              <w:t>)</w:t>
+            </w:r>
+          </w:p>
+        </w:tc>
+        <w:tc>
+          <w:tcPr>
+            <w:tcW w:w="7081" w:type="dxa"/>
+          </w:tcPr>
+          <w:p>
+            <w:pPr>
+              <w:cnfStyle w:val="000000100000" w:firstRow="0" w:lastRow="0" w:firstColumn="0" w:lastColumn="0" w:oddVBand="0" w:evenVBand="0" w:oddHBand="1" w:evenHBand="0" w:firstRowFirstColumn="0" w:firstRowLastColumn="0" w:lastRowFirstColumn="0" w:lastRowLastColumn="0"/>
+            </w:pPr>
+            <w:r>
+              <w:t>Operação que permite inserir o nome de um estado das promoções</w:t>
+            </w:r>
+          </w:p>
+          <w:p>
+            <w:pPr>
+              <w:pStyle w:val="PargrafodaLista"/>
+              <w:numPr>
+                <w:ilvl w:val="0"/>
+                <w:numId w:val="9"/>
+              </w:numPr>
+              <w:cnfStyle w:val="000000100000" w:firstRow="0" w:lastRow="0" w:firstColumn="0" w:lastColumn="0" w:oddVBand="0" w:evenVBand="0" w:oddHBand="1" w:evenHBand="0" w:firstRowFirstColumn="0" w:firstRowLastColumn="0" w:lastRowFirstColumn="0" w:lastRowLastColumn="0"/>
+            </w:pPr>
+            <w:r>
+              <w:t xml:space="preserve">Introduzir o nome do estado </w:t>
+            </w:r>
+          </w:p>
+          <w:p>
+            <w:pPr>
+              <w:pStyle w:val="PargrafodaLista"/>
+              <w:numPr>
+                <w:ilvl w:val="0"/>
+                <w:numId w:val="9"/>
+              </w:numPr>
+              <w:cnfStyle w:val="000000100000" w:firstRow="0" w:lastRow="0" w:firstColumn="0" w:lastColumn="0" w:oddVBand="0" w:evenVBand="0" w:oddHBand="1" w:evenHBand="0" w:firstRowFirstColumn="0" w:firstRowLastColumn="0" w:lastRowFirstColumn="0" w:lastRowLastColumn="0"/>
+            </w:pPr>
+            <w:r>
+              <w:t xml:space="preserve">O sistema gera o </w:t>
+            </w:r>
+            <w:r>
+              <w:rPr>
+                <w:rStyle w:val="CodeChar"/>
+              </w:rPr>
+              <w:t>Id_Estado</w:t>
+            </w:r>
+          </w:p>
+        </w:tc>
+      </w:tr>
+      <w:tr>
+        <w:tc>
+          <w:tcPr>
+            <w:cnfStyle w:val="001000000000" w:firstRow="0" w:lastRow="0" w:firstColumn="1" w:lastColumn="0" w:oddVBand="0" w:evenVBand="0" w:oddHBand="0" w:evenHBand="0" w:firstRowFirstColumn="0" w:firstRowLastColumn="0" w:lastRowFirstColumn="0" w:lastRowLastColumn="0"/>
+            <w:tcW w:w="1413" w:type="dxa"/>
+          </w:tcPr>
+          <w:p>
+            <w:proofErr w:type="gramStart"/>
+            <w:r>
+              <w:t>Consultar(</w:t>
+            </w:r>
+            <w:r>
+              <w:rPr>
+                <w:b w:val="0"/>
+                <w:i/>
+              </w:rPr>
+              <w:t>arg0</w:t>
+            </w:r>
+            <w:proofErr w:type="gramEnd"/>
+            <w:r>
+              <w:t>)</w:t>
+            </w:r>
+          </w:p>
+        </w:tc>
+        <w:tc>
+          <w:tcPr>
+            <w:tcW w:w="7081" w:type="dxa"/>
+          </w:tcPr>
+          <w:p>
+            <w:pPr>
+              <w:cnfStyle w:val="000000000000" w:firstRow="0" w:lastRow="0" w:firstColumn="0" w:lastColumn="0" w:oddVBand="0" w:evenVBand="0" w:oddHBand="0" w:evenHBand="0" w:firstRowFirstColumn="0" w:firstRowLastColumn="0" w:lastRowFirstColumn="0" w:lastRowLastColumn="0"/>
+            </w:pPr>
+            <w:r>
+              <w:t xml:space="preserve">Operação que permite </w:t>
+            </w:r>
+            <w:r>
+              <w:t>consultar</w:t>
+            </w:r>
+            <w:r>
+              <w:t xml:space="preserve"> o nome de um </w:t>
+            </w:r>
+            <w:r>
+              <w:t xml:space="preserve">determinado </w:t>
+            </w:r>
+            <w:r>
+              <w:t>estado das promoções</w:t>
+            </w:r>
+          </w:p>
+          <w:p>
+            <w:pPr>
+              <w:pStyle w:val="PargrafodaLista"/>
+              <w:numPr>
+                <w:ilvl w:val="0"/>
+                <w:numId w:val="10"/>
+              </w:numPr>
+              <w:cnfStyle w:val="000000000000" w:firstRow="0" w:lastRow="0" w:firstColumn="0" w:lastColumn="0" w:oddVBand="0" w:evenVBand="0" w:oddHBand="0" w:evenHBand="0" w:firstRowFirstColumn="0" w:firstRowLastColumn="0" w:lastRowFirstColumn="0" w:lastRowLastColumn="0"/>
+            </w:pPr>
+            <w:r>
+              <w:t xml:space="preserve">Indicar o </w:t>
+            </w:r>
+            <w:r>
+              <w:rPr>
+                <w:rStyle w:val="CodeChar"/>
+              </w:rPr>
+              <w:t>Id_Estado</w:t>
+            </w:r>
+            <w:r>
+              <w:t xml:space="preserve"> através do </w:t>
+            </w:r>
+            <w:r>
+              <w:rPr>
+                <w:i/>
+              </w:rPr>
+              <w:t>arg0</w:t>
+            </w:r>
+          </w:p>
+          <w:p>
+            <w:pPr>
+              <w:pStyle w:val="PargrafodaLista"/>
+              <w:numPr>
+                <w:ilvl w:val="0"/>
+                <w:numId w:val="10"/>
+              </w:numPr>
+              <w:cnfStyle w:val="000000000000" w:firstRow="0" w:lastRow="0" w:firstColumn="0" w:lastColumn="0" w:oddVBand="0" w:evenVBand="0" w:oddHBand="0" w:evenHBand="0" w:firstRowFirstColumn="0" w:firstRowLastColumn="0" w:lastRowFirstColumn="0" w:lastRowLastColumn="0"/>
+            </w:pPr>
+            <w:r>
+              <w:t>Devolve o nome do estado</w:t>
+            </w:r>
+            <w:bookmarkStart w:id="0" w:name="_GoBack"/>
+            <w:bookmarkEnd w:id="0"/>
           </w:p>
         </w:tc>
       </w:tr>
@@ -1940,6 +3682,181 @@
     </w:lvl>
   </w:abstractNum>
   <w:abstractNum w:abstractNumId="3">
+    <w:nsid w:val="250A28F9"/>
+    <w:multiLevelType w:val="hybridMultilevel"/>
+    <w:tmpl w:val="486A5FFA"/>
+    <w:lvl w:ilvl="0" w:tplc="0816000F">
+      <w:start w:val="1"/>
+      <w:numFmt w:val="decimal"/>
+      <w:lvlText w:val="%1."/>
+      <w:lvlJc w:val="left"/>
+      <w:pPr>
+        <w:ind w:left="720" w:hanging="360"/>
+      </w:pPr>
+    </w:lvl>
+    <w:lvl w:ilvl="1" w:tplc="08160019" w:tentative="1">
+      <w:start w:val="1"/>
+      <w:numFmt w:val="lowerLetter"/>
+      <w:lvlText w:val="%2."/>
+      <w:lvlJc w:val="left"/>
+      <w:pPr>
+        <w:ind w:left="1440" w:hanging="360"/>
+      </w:pPr>
+    </w:lvl>
+    <w:lvl w:ilvl="2" w:tplc="0816001B" w:tentative="1">
+      <w:start w:val="1"/>
+      <w:numFmt w:val="lowerRoman"/>
+      <w:lvlText w:val="%3."/>
+      <w:lvlJc w:val="right"/>
+      <w:pPr>
+        <w:ind w:left="2160" w:hanging="180"/>
+      </w:pPr>
+    </w:lvl>
+    <w:lvl w:ilvl="3" w:tplc="0816000F" w:tentative="1">
+      <w:start w:val="1"/>
+      <w:numFmt w:val="decimal"/>
+      <w:lvlText w:val="%4."/>
+      <w:lvlJc w:val="left"/>
+      <w:pPr>
+        <w:ind w:left="2880" w:hanging="360"/>
+      </w:pPr>
+    </w:lvl>
+    <w:lvl w:ilvl="4" w:tplc="08160019" w:tentative="1">
+      <w:start w:val="1"/>
+      <w:numFmt w:val="lowerLetter"/>
+      <w:lvlText w:val="%5."/>
+      <w:lvlJc w:val="left"/>
+      <w:pPr>
+        <w:ind w:left="3600" w:hanging="360"/>
+      </w:pPr>
+    </w:lvl>
+    <w:lvl w:ilvl="5" w:tplc="0816001B" w:tentative="1">
+      <w:start w:val="1"/>
+      <w:numFmt w:val="lowerRoman"/>
+      <w:lvlText w:val="%6."/>
+      <w:lvlJc w:val="right"/>
+      <w:pPr>
+        <w:ind w:left="4320" w:hanging="180"/>
+      </w:pPr>
+    </w:lvl>
+    <w:lvl w:ilvl="6" w:tplc="0816000F" w:tentative="1">
+      <w:start w:val="1"/>
+      <w:numFmt w:val="decimal"/>
+      <w:lvlText w:val="%7."/>
+      <w:lvlJc w:val="left"/>
+      <w:pPr>
+        <w:ind w:left="5040" w:hanging="360"/>
+      </w:pPr>
+    </w:lvl>
+    <w:lvl w:ilvl="7" w:tplc="08160019" w:tentative="1">
+      <w:start w:val="1"/>
+      <w:numFmt w:val="lowerLetter"/>
+      <w:lvlText w:val="%8."/>
+      <w:lvlJc w:val="left"/>
+      <w:pPr>
+        <w:ind w:left="5760" w:hanging="360"/>
+      </w:pPr>
+    </w:lvl>
+    <w:lvl w:ilvl="8" w:tplc="0816001B" w:tentative="1">
+      <w:start w:val="1"/>
+      <w:numFmt w:val="lowerRoman"/>
+      <w:lvlText w:val="%9."/>
+      <w:lvlJc w:val="right"/>
+      <w:pPr>
+        <w:ind w:left="6480" w:hanging="180"/>
+      </w:pPr>
+    </w:lvl>
+  </w:abstractNum>
+  <w:abstractNum w:abstractNumId="4">
+    <w:nsid w:val="3B42235C"/>
+    <w:multiLevelType w:val="hybridMultilevel"/>
+    <w:tmpl w:val="18887736"/>
+    <w:lvl w:ilvl="0" w:tplc="0816000F">
+      <w:start w:val="1"/>
+      <w:numFmt w:val="decimal"/>
+      <w:lvlText w:val="%1."/>
+      <w:lvlJc w:val="left"/>
+      <w:pPr>
+        <w:ind w:left="720" w:hanging="360"/>
+      </w:pPr>
+      <w:rPr>
+        <w:rFonts w:hint="default"/>
+      </w:rPr>
+    </w:lvl>
+    <w:lvl w:ilvl="1" w:tplc="08160019">
+      <w:start w:val="1"/>
+      <w:numFmt w:val="lowerLetter"/>
+      <w:lvlText w:val="%2."/>
+      <w:lvlJc w:val="left"/>
+      <w:pPr>
+        <w:ind w:left="1440" w:hanging="360"/>
+      </w:pPr>
+    </w:lvl>
+    <w:lvl w:ilvl="2" w:tplc="0816001B" w:tentative="1">
+      <w:start w:val="1"/>
+      <w:numFmt w:val="lowerRoman"/>
+      <w:lvlText w:val="%3."/>
+      <w:lvlJc w:val="right"/>
+      <w:pPr>
+        <w:ind w:left="2160" w:hanging="180"/>
+      </w:pPr>
+    </w:lvl>
+    <w:lvl w:ilvl="3" w:tplc="0816000F" w:tentative="1">
+      <w:start w:val="1"/>
+      <w:numFmt w:val="decimal"/>
+      <w:lvlText w:val="%4."/>
+      <w:lvlJc w:val="left"/>
+      <w:pPr>
+        <w:ind w:left="2880" w:hanging="360"/>
+      </w:pPr>
+    </w:lvl>
+    <w:lvl w:ilvl="4" w:tplc="08160019" w:tentative="1">
+      <w:start w:val="1"/>
+      <w:numFmt w:val="lowerLetter"/>
+      <w:lvlText w:val="%5."/>
+      <w:lvlJc w:val="left"/>
+      <w:pPr>
+        <w:ind w:left="3600" w:hanging="360"/>
+      </w:pPr>
+    </w:lvl>
+    <w:lvl w:ilvl="5" w:tplc="0816001B" w:tentative="1">
+      <w:start w:val="1"/>
+      <w:numFmt w:val="lowerRoman"/>
+      <w:lvlText w:val="%6."/>
+      <w:lvlJc w:val="right"/>
+      <w:pPr>
+        <w:ind w:left="4320" w:hanging="180"/>
+      </w:pPr>
+    </w:lvl>
+    <w:lvl w:ilvl="6" w:tplc="0816000F" w:tentative="1">
+      <w:start w:val="1"/>
+      <w:numFmt w:val="decimal"/>
+      <w:lvlText w:val="%7."/>
+      <w:lvlJc w:val="left"/>
+      <w:pPr>
+        <w:ind w:left="5040" w:hanging="360"/>
+      </w:pPr>
+    </w:lvl>
+    <w:lvl w:ilvl="7" w:tplc="08160019" w:tentative="1">
+      <w:start w:val="1"/>
+      <w:numFmt w:val="lowerLetter"/>
+      <w:lvlText w:val="%8."/>
+      <w:lvlJc w:val="left"/>
+      <w:pPr>
+        <w:ind w:left="5760" w:hanging="360"/>
+      </w:pPr>
+    </w:lvl>
+    <w:lvl w:ilvl="8" w:tplc="0816001B" w:tentative="1">
+      <w:start w:val="1"/>
+      <w:numFmt w:val="lowerRoman"/>
+      <w:lvlText w:val="%9."/>
+      <w:lvlJc w:val="right"/>
+      <w:pPr>
+        <w:ind w:left="6480" w:hanging="180"/>
+      </w:pPr>
+    </w:lvl>
+  </w:abstractNum>
+  <w:abstractNum w:abstractNumId="5">
     <w:nsid w:val="464E711A"/>
     <w:multiLevelType w:val="hybridMultilevel"/>
     <w:tmpl w:val="84AAF95A"/>
@@ -2025,7 +3942,179 @@
       </w:pPr>
     </w:lvl>
   </w:abstractNum>
-  <w:abstractNum w:abstractNumId="4">
+  <w:abstractNum w:abstractNumId="6">
+    <w:nsid w:val="4AA55111"/>
+    <w:multiLevelType w:val="hybridMultilevel"/>
+    <w:tmpl w:val="7284B8D4"/>
+    <w:lvl w:ilvl="0" w:tplc="0816000F">
+      <w:start w:val="1"/>
+      <w:numFmt w:val="decimal"/>
+      <w:lvlText w:val="%1."/>
+      <w:lvlJc w:val="left"/>
+      <w:pPr>
+        <w:ind w:left="720" w:hanging="360"/>
+      </w:pPr>
+    </w:lvl>
+    <w:lvl w:ilvl="1" w:tplc="08160019" w:tentative="1">
+      <w:start w:val="1"/>
+      <w:numFmt w:val="lowerLetter"/>
+      <w:lvlText w:val="%2."/>
+      <w:lvlJc w:val="left"/>
+      <w:pPr>
+        <w:ind w:left="1440" w:hanging="360"/>
+      </w:pPr>
+    </w:lvl>
+    <w:lvl w:ilvl="2" w:tplc="0816001B" w:tentative="1">
+      <w:start w:val="1"/>
+      <w:numFmt w:val="lowerRoman"/>
+      <w:lvlText w:val="%3."/>
+      <w:lvlJc w:val="right"/>
+      <w:pPr>
+        <w:ind w:left="2160" w:hanging="180"/>
+      </w:pPr>
+    </w:lvl>
+    <w:lvl w:ilvl="3" w:tplc="0816000F" w:tentative="1">
+      <w:start w:val="1"/>
+      <w:numFmt w:val="decimal"/>
+      <w:lvlText w:val="%4."/>
+      <w:lvlJc w:val="left"/>
+      <w:pPr>
+        <w:ind w:left="2880" w:hanging="360"/>
+      </w:pPr>
+    </w:lvl>
+    <w:lvl w:ilvl="4" w:tplc="08160019" w:tentative="1">
+      <w:start w:val="1"/>
+      <w:numFmt w:val="lowerLetter"/>
+      <w:lvlText w:val="%5."/>
+      <w:lvlJc w:val="left"/>
+      <w:pPr>
+        <w:ind w:left="3600" w:hanging="360"/>
+      </w:pPr>
+    </w:lvl>
+    <w:lvl w:ilvl="5" w:tplc="0816001B" w:tentative="1">
+      <w:start w:val="1"/>
+      <w:numFmt w:val="lowerRoman"/>
+      <w:lvlText w:val="%6."/>
+      <w:lvlJc w:val="right"/>
+      <w:pPr>
+        <w:ind w:left="4320" w:hanging="180"/>
+      </w:pPr>
+    </w:lvl>
+    <w:lvl w:ilvl="6" w:tplc="0816000F" w:tentative="1">
+      <w:start w:val="1"/>
+      <w:numFmt w:val="decimal"/>
+      <w:lvlText w:val="%7."/>
+      <w:lvlJc w:val="left"/>
+      <w:pPr>
+        <w:ind w:left="5040" w:hanging="360"/>
+      </w:pPr>
+    </w:lvl>
+    <w:lvl w:ilvl="7" w:tplc="08160019" w:tentative="1">
+      <w:start w:val="1"/>
+      <w:numFmt w:val="lowerLetter"/>
+      <w:lvlText w:val="%8."/>
+      <w:lvlJc w:val="left"/>
+      <w:pPr>
+        <w:ind w:left="5760" w:hanging="360"/>
+      </w:pPr>
+    </w:lvl>
+    <w:lvl w:ilvl="8" w:tplc="0816001B" w:tentative="1">
+      <w:start w:val="1"/>
+      <w:numFmt w:val="lowerRoman"/>
+      <w:lvlText w:val="%9."/>
+      <w:lvlJc w:val="right"/>
+      <w:pPr>
+        <w:ind w:left="6480" w:hanging="180"/>
+      </w:pPr>
+    </w:lvl>
+  </w:abstractNum>
+  <w:abstractNum w:abstractNumId="7">
+    <w:nsid w:val="580B5E1D"/>
+    <w:multiLevelType w:val="hybridMultilevel"/>
+    <w:tmpl w:val="83500E44"/>
+    <w:lvl w:ilvl="0" w:tplc="0816000F">
+      <w:start w:val="1"/>
+      <w:numFmt w:val="decimal"/>
+      <w:lvlText w:val="%1."/>
+      <w:lvlJc w:val="left"/>
+      <w:pPr>
+        <w:ind w:left="720" w:hanging="360"/>
+      </w:pPr>
+    </w:lvl>
+    <w:lvl w:ilvl="1" w:tplc="08160019">
+      <w:start w:val="1"/>
+      <w:numFmt w:val="lowerLetter"/>
+      <w:lvlText w:val="%2."/>
+      <w:lvlJc w:val="left"/>
+      <w:pPr>
+        <w:ind w:left="1440" w:hanging="360"/>
+      </w:pPr>
+    </w:lvl>
+    <w:lvl w:ilvl="2" w:tplc="0816001B" w:tentative="1">
+      <w:start w:val="1"/>
+      <w:numFmt w:val="lowerRoman"/>
+      <w:lvlText w:val="%3."/>
+      <w:lvlJc w:val="right"/>
+      <w:pPr>
+        <w:ind w:left="2160" w:hanging="180"/>
+      </w:pPr>
+    </w:lvl>
+    <w:lvl w:ilvl="3" w:tplc="0816000F" w:tentative="1">
+      <w:start w:val="1"/>
+      <w:numFmt w:val="decimal"/>
+      <w:lvlText w:val="%4."/>
+      <w:lvlJc w:val="left"/>
+      <w:pPr>
+        <w:ind w:left="2880" w:hanging="360"/>
+      </w:pPr>
+    </w:lvl>
+    <w:lvl w:ilvl="4" w:tplc="08160019" w:tentative="1">
+      <w:start w:val="1"/>
+      <w:numFmt w:val="lowerLetter"/>
+      <w:lvlText w:val="%5."/>
+      <w:lvlJc w:val="left"/>
+      <w:pPr>
+        <w:ind w:left="3600" w:hanging="360"/>
+      </w:pPr>
+    </w:lvl>
+    <w:lvl w:ilvl="5" w:tplc="0816001B" w:tentative="1">
+      <w:start w:val="1"/>
+      <w:numFmt w:val="lowerRoman"/>
+      <w:lvlText w:val="%6."/>
+      <w:lvlJc w:val="right"/>
+      <w:pPr>
+        <w:ind w:left="4320" w:hanging="180"/>
+      </w:pPr>
+    </w:lvl>
+    <w:lvl w:ilvl="6" w:tplc="0816000F" w:tentative="1">
+      <w:start w:val="1"/>
+      <w:numFmt w:val="decimal"/>
+      <w:lvlText w:val="%7."/>
+      <w:lvlJc w:val="left"/>
+      <w:pPr>
+        <w:ind w:left="5040" w:hanging="360"/>
+      </w:pPr>
+    </w:lvl>
+    <w:lvl w:ilvl="7" w:tplc="08160019" w:tentative="1">
+      <w:start w:val="1"/>
+      <w:numFmt w:val="lowerLetter"/>
+      <w:lvlText w:val="%8."/>
+      <w:lvlJc w:val="left"/>
+      <w:pPr>
+        <w:ind w:left="5760" w:hanging="360"/>
+      </w:pPr>
+    </w:lvl>
+    <w:lvl w:ilvl="8" w:tplc="0816001B" w:tentative="1">
+      <w:start w:val="1"/>
+      <w:numFmt w:val="lowerRoman"/>
+      <w:lvlText w:val="%9."/>
+      <w:lvlJc w:val="right"/>
+      <w:pPr>
+        <w:ind w:left="6480" w:hanging="180"/>
+      </w:pPr>
+    </w:lvl>
+  </w:abstractNum>
+  <w:abstractNum w:abstractNumId="8">
     <w:nsid w:val="68A37F56"/>
     <w:multiLevelType w:val="hybridMultilevel"/>
     <w:tmpl w:val="CE16DCE4"/>
@@ -2039,6 +4128,92 @@
       </w:pPr>
     </w:lvl>
     <w:lvl w:ilvl="1" w:tplc="08160019">
+      <w:start w:val="1"/>
+      <w:numFmt w:val="lowerLetter"/>
+      <w:lvlText w:val="%2."/>
+      <w:lvlJc w:val="left"/>
+      <w:pPr>
+        <w:ind w:left="1440" w:hanging="360"/>
+      </w:pPr>
+    </w:lvl>
+    <w:lvl w:ilvl="2" w:tplc="0816001B" w:tentative="1">
+      <w:start w:val="1"/>
+      <w:numFmt w:val="lowerRoman"/>
+      <w:lvlText w:val="%3."/>
+      <w:lvlJc w:val="right"/>
+      <w:pPr>
+        <w:ind w:left="2160" w:hanging="180"/>
+      </w:pPr>
+    </w:lvl>
+    <w:lvl w:ilvl="3" w:tplc="0816000F" w:tentative="1">
+      <w:start w:val="1"/>
+      <w:numFmt w:val="decimal"/>
+      <w:lvlText w:val="%4."/>
+      <w:lvlJc w:val="left"/>
+      <w:pPr>
+        <w:ind w:left="2880" w:hanging="360"/>
+      </w:pPr>
+    </w:lvl>
+    <w:lvl w:ilvl="4" w:tplc="08160019" w:tentative="1">
+      <w:start w:val="1"/>
+      <w:numFmt w:val="lowerLetter"/>
+      <w:lvlText w:val="%5."/>
+      <w:lvlJc w:val="left"/>
+      <w:pPr>
+        <w:ind w:left="3600" w:hanging="360"/>
+      </w:pPr>
+    </w:lvl>
+    <w:lvl w:ilvl="5" w:tplc="0816001B" w:tentative="1">
+      <w:start w:val="1"/>
+      <w:numFmt w:val="lowerRoman"/>
+      <w:lvlText w:val="%6."/>
+      <w:lvlJc w:val="right"/>
+      <w:pPr>
+        <w:ind w:left="4320" w:hanging="180"/>
+      </w:pPr>
+    </w:lvl>
+    <w:lvl w:ilvl="6" w:tplc="0816000F" w:tentative="1">
+      <w:start w:val="1"/>
+      <w:numFmt w:val="decimal"/>
+      <w:lvlText w:val="%7."/>
+      <w:lvlJc w:val="left"/>
+      <w:pPr>
+        <w:ind w:left="5040" w:hanging="360"/>
+      </w:pPr>
+    </w:lvl>
+    <w:lvl w:ilvl="7" w:tplc="08160019" w:tentative="1">
+      <w:start w:val="1"/>
+      <w:numFmt w:val="lowerLetter"/>
+      <w:lvlText w:val="%8."/>
+      <w:lvlJc w:val="left"/>
+      <w:pPr>
+        <w:ind w:left="5760" w:hanging="360"/>
+      </w:pPr>
+    </w:lvl>
+    <w:lvl w:ilvl="8" w:tplc="0816001B" w:tentative="1">
+      <w:start w:val="1"/>
+      <w:numFmt w:val="lowerRoman"/>
+      <w:lvlText w:val="%9."/>
+      <w:lvlJc w:val="right"/>
+      <w:pPr>
+        <w:ind w:left="6480" w:hanging="180"/>
+      </w:pPr>
+    </w:lvl>
+  </w:abstractNum>
+  <w:abstractNum w:abstractNumId="9">
+    <w:nsid w:val="792F3FED"/>
+    <w:multiLevelType w:val="hybridMultilevel"/>
+    <w:tmpl w:val="5448A18A"/>
+    <w:lvl w:ilvl="0" w:tplc="0816000F">
+      <w:start w:val="1"/>
+      <w:numFmt w:val="decimal"/>
+      <w:lvlText w:val="%1."/>
+      <w:lvlJc w:val="left"/>
+      <w:pPr>
+        <w:ind w:left="720" w:hanging="360"/>
+      </w:pPr>
+    </w:lvl>
+    <w:lvl w:ilvl="1" w:tplc="08160019" w:tentative="1">
       <w:start w:val="1"/>
       <w:numFmt w:val="lowerLetter"/>
       <w:lvlText w:val="%2."/>
@@ -2118,13 +4293,28 @@
     <w:abstractNumId w:val="1"/>
   </w:num>
   <w:num w:numId="3">
-    <w:abstractNumId w:val="3"/>
+    <w:abstractNumId w:val="5"/>
   </w:num>
   <w:num w:numId="4">
     <w:abstractNumId w:val="0"/>
   </w:num>
   <w:num w:numId="5">
+    <w:abstractNumId w:val="8"/>
+  </w:num>
+  <w:num w:numId="6">
+    <w:abstractNumId w:val="7"/>
+  </w:num>
+  <w:num w:numId="7">
     <w:abstractNumId w:val="4"/>
+  </w:num>
+  <w:num w:numId="8">
+    <w:abstractNumId w:val="6"/>
+  </w:num>
+  <w:num w:numId="9">
+    <w:abstractNumId w:val="9"/>
+  </w:num>
+  <w:num w:numId="10">
+    <w:abstractNumId w:val="3"/>
   </w:num>
 </w:numbering>
 </file>

</xml_diff>